<commit_message>
cap nhat bai cao cao
</commit_message>
<xml_diff>
--- a/Document/BaoCaoDoAnChuyenNganh_Nhom5_Beta_17-10.docx
+++ b/Document/BaoCaoDoAnChuyenNganh_Nhom5_Beta_17-10.docx
@@ -1256,7 +1256,30 @@
           <w:szCs w:val="28"/>
         </w:rPr>
         <w:tab/>
+      </w:r>
+      <w:r>
+        <w:rPr>
+          <w:rFonts w:ascii="Times New Roman" w:hAnsi="Times New Roman" w:cs="Times New Roman"/>
+          <w:sz w:val="28"/>
+          <w:szCs w:val="28"/>
+        </w:rPr>
+        <w:t>]</w:t>
+      </w:r>
+      <w:r>
+        <w:rPr>
+          <w:rFonts w:ascii="Times New Roman" w:hAnsi="Times New Roman" w:cs="Times New Roman"/>
+          <w:sz w:val="28"/>
+          <w:szCs w:val="28"/>
+        </w:rPr>
         <w:t>D15PM01</w:t>
+      </w:r>
+      <w:r>
+        <w:rPr>
+          <w:rFonts w:ascii="Times New Roman" w:hAnsi="Times New Roman" w:cs="Times New Roman"/>
+          <w:sz w:val="28"/>
+          <w:szCs w:val="28"/>
+        </w:rPr>
+        <w:t>]</w:t>
       </w:r>
     </w:p>
     <w:p>
@@ -1294,7 +1317,30 @@
           <w:szCs w:val="28"/>
         </w:rPr>
         <w:tab/>
+      </w:r>
+      <w:r>
+        <w:rPr>
+          <w:rFonts w:ascii="Times New Roman" w:hAnsi="Times New Roman" w:cs="Times New Roman"/>
+          <w:sz w:val="28"/>
+          <w:szCs w:val="28"/>
+        </w:rPr>
+        <w:t>[</w:t>
+      </w:r>
+      <w:r>
+        <w:rPr>
+          <w:rFonts w:ascii="Times New Roman" w:hAnsi="Times New Roman" w:cs="Times New Roman"/>
+          <w:sz w:val="28"/>
+          <w:szCs w:val="28"/>
+        </w:rPr>
         <w:t>D15PM02</w:t>
+      </w:r>
+      <w:r>
+        <w:rPr>
+          <w:rFonts w:ascii="Times New Roman" w:hAnsi="Times New Roman" w:cs="Times New Roman"/>
+          <w:sz w:val="28"/>
+          <w:szCs w:val="28"/>
+        </w:rPr>
+        <w:t>]</w:t>
       </w:r>
     </w:p>
     <w:p>
@@ -1411,31 +1457,116 @@
           <w:sz w:val="28"/>
           <w:szCs w:val="28"/>
         </w:rPr>
-        <w:t>- L</w:t>
-      </w:r>
-      <w:r>
-        <w:rPr>
-          <w:rFonts w:ascii="Times New Roman" w:hAnsi="Times New Roman" w:cs="Times New Roman"/>
-          <w:sz w:val="28"/>
-          <w:szCs w:val="28"/>
-        </w:rPr>
-        <w:t>ý do chọn đề</w:t>
-      </w:r>
-      <w:r>
-        <w:rPr>
-          <w:rFonts w:ascii="Times New Roman" w:hAnsi="Times New Roman" w:cs="Times New Roman"/>
-          <w:sz w:val="28"/>
-          <w:szCs w:val="28"/>
-        </w:rPr>
-        <w:t xml:space="preserve"> tài: </w:t>
-      </w:r>
-      <w:r>
-        <w:rPr>
-          <w:rFonts w:ascii="Times New Roman" w:hAnsi="Times New Roman" w:cs="Times New Roman"/>
-          <w:sz w:val="28"/>
-          <w:szCs w:val="28"/>
-        </w:rPr>
-        <w:t>Để giải quyết vấn đề về nhà sách mới mở chúng em cần giới thiệu về các loại sách mà Nhà sách kinh doanh, và mở ra một nơi để các bạn yêu mến đọc sách đến để lại bình luận về quyển sách mà các bạn ưa thích.</w:t>
+        <w:t xml:space="preserve">- </w:t>
+      </w:r>
+      <w:r>
+        <w:rPr>
+          <w:rFonts w:ascii="Times New Roman" w:hAnsi="Times New Roman" w:cs="Times New Roman"/>
+          <w:sz w:val="26"/>
+          <w:szCs w:val="26"/>
+        </w:rPr>
+        <w:t>Hiện nay, dưới sự phát triển của công nghệ thông tin, đặc biệt là trong lĩnh vực thương mại điện tử đã giúp các cá nhân, doanh nghiệp có mặt hàng dễ dàng tiếp cận được với người tiêu dùng. Hầu hết họ đều có website để giới thiệu về sản phẩm của doanh nghiệp mình. Đứng trước nhu cầu thiết kế website của các cá nhân, doanh nghiệp cũng như việc đam mê lập trình ứng dụng web.</w:t>
+      </w:r>
+      <w:r>
+        <w:rPr>
+          <w:rFonts w:ascii="Times New Roman" w:hAnsi="Times New Roman" w:cs="Times New Roman"/>
+          <w:sz w:val="26"/>
+          <w:szCs w:val="26"/>
+        </w:rPr>
+        <w:t xml:space="preserve"> Đề tài chúng em đã chọn </w:t>
+      </w:r>
+      <w:r>
+        <w:rPr>
+          <w:rFonts w:ascii="Times New Roman" w:hAnsi="Times New Roman" w:cs="Times New Roman"/>
+          <w:sz w:val="26"/>
+          <w:szCs w:val="26"/>
+        </w:rPr>
+        <w:t xml:space="preserve"> </w:t>
+      </w:r>
+      <w:r>
+        <w:rPr>
+          <w:rFonts w:ascii="Times New Roman" w:hAnsi="Times New Roman" w:cs="Times New Roman"/>
+          <w:sz w:val="26"/>
+          <w:szCs w:val="26"/>
+        </w:rPr>
+        <w:t>Để giải quyết vấn đề</w:t>
+      </w:r>
+      <w:r>
+        <w:rPr>
+          <w:rFonts w:ascii="Times New Roman" w:hAnsi="Times New Roman" w:cs="Times New Roman"/>
+          <w:sz w:val="26"/>
+          <w:szCs w:val="26"/>
+        </w:rPr>
+        <w:t xml:space="preserve"> trên</w:t>
+      </w:r>
+      <w:r>
+        <w:rPr>
+          <w:rFonts w:ascii="Times New Roman" w:hAnsi="Times New Roman" w:cs="Times New Roman"/>
+          <w:sz w:val="26"/>
+          <w:szCs w:val="26"/>
+        </w:rPr>
+        <w:t xml:space="preserve"> </w:t>
+      </w:r>
+      <w:r>
+        <w:rPr>
+          <w:rFonts w:ascii="Times New Roman" w:hAnsi="Times New Roman" w:cs="Times New Roman"/>
+          <w:sz w:val="26"/>
+          <w:szCs w:val="26"/>
+        </w:rPr>
+        <w:t>chúng em xin</w:t>
+      </w:r>
+      <w:r>
+        <w:rPr>
+          <w:rFonts w:ascii="Times New Roman" w:hAnsi="Times New Roman" w:cs="Times New Roman"/>
+          <w:sz w:val="26"/>
+          <w:szCs w:val="26"/>
+        </w:rPr>
+        <w:t xml:space="preserve"> giới thiệu về các loại sách mà Nhà sách kinh doanh, và mở ra một nơi để các bạn yêu</w:t>
+      </w:r>
+      <w:r>
+        <w:rPr>
+          <w:rFonts w:ascii="Times New Roman" w:hAnsi="Times New Roman" w:cs="Times New Roman"/>
+          <w:sz w:val="28"/>
+          <w:szCs w:val="28"/>
+        </w:rPr>
+        <w:t xml:space="preserve"> mến đọc sách đến để lại bình luận về quyển sách mà các bạn ưa thích.</w:t>
+      </w:r>
+    </w:p>
+    <w:p>
+      <w:pPr>
+        <w:tabs>
+          <w:tab w:val="left" w:pos="5541"/>
+        </w:tabs>
+        <w:jc w:val="both"/>
+        <w:rPr>
+          <w:rFonts w:ascii="Times New Roman" w:hAnsi="Times New Roman" w:cs="Times New Roman"/>
+          <w:sz w:val="28"/>
+          <w:szCs w:val="28"/>
+        </w:rPr>
+      </w:pPr>
+      <w:r>
+        <w:rPr>
+          <w:rFonts w:ascii="Times New Roman" w:hAnsi="Times New Roman" w:cs="Times New Roman"/>
+          <w:sz w:val="26"/>
+          <w:szCs w:val="26"/>
+        </w:rPr>
+        <w:t xml:space="preserve">      </w:t>
+      </w:r>
+      <w:r>
+        <w:rPr>
+          <w:rFonts w:ascii="Times New Roman" w:hAnsi="Times New Roman" w:cs="Times New Roman"/>
+          <w:sz w:val="26"/>
+          <w:szCs w:val="26"/>
+        </w:rPr>
+        <w:t>Thực hiện đồ án là cơ hội để em áp dụng, tổng hợp các kiến thức đã học trên lớp, đồng thời đúc kết được những bài học thực tế phục vụ cho việc học tập và làm việc sau này. Mặc dù đã rất cố gắng thực hiện đề tài nhưng vì năng lực cũng như thời gian còn hạn chế nên chương trình khó tránh khỏi những thiếu xót, rất mong thầy thông cảm</w:t>
+      </w:r>
+      <w:r>
+        <w:rPr>
+          <w:rFonts w:ascii="Times New Roman" w:hAnsi="Times New Roman" w:cs="Times New Roman"/>
+          <w:sz w:val="26"/>
+          <w:szCs w:val="26"/>
+        </w:rPr>
+        <w:t>.s</w:t>
       </w:r>
     </w:p>
     <w:p>
@@ -1476,38 +1607,8 @@
           <w:sz w:val="28"/>
           <w:szCs w:val="28"/>
         </w:rPr>
-        <w:t xml:space="preserve">: </w:t>
-      </w:r>
-    </w:p>
-    <w:p>
-      <w:pPr>
-        <w:ind w:firstLine="540"/>
-        <w:jc w:val="both"/>
-        <w:rPr>
-          <w:rFonts w:ascii="Times New Roman" w:hAnsi="Times New Roman" w:cs="Times New Roman"/>
-          <w:sz w:val="28"/>
-          <w:szCs w:val="28"/>
-        </w:rPr>
-      </w:pPr>
-      <w:r>
-        <w:rPr>
-          <w:rFonts w:ascii="Times New Roman" w:hAnsi="Times New Roman" w:cs="Times New Roman"/>
-          <w:sz w:val="28"/>
-          <w:szCs w:val="28"/>
-        </w:rPr>
-        <w:tab/>
-      </w:r>
-    </w:p>
-    <w:p>
-      <w:pPr>
-        <w:ind w:firstLine="540"/>
-        <w:jc w:val="both"/>
-        <w:rPr>
-          <w:rFonts w:ascii="Times New Roman" w:hAnsi="Times New Roman" w:cs="Times New Roman"/>
-          <w:sz w:val="28"/>
-          <w:szCs w:val="28"/>
-        </w:rPr>
-      </w:pPr>
+        <w:t>:</w:t>
+      </w:r>
     </w:p>
     <w:p>
       <w:pPr>
@@ -1531,6 +1632,14 @@
         </w:rPr>
         <w:t>Nguyễn Văn Khởi:</w:t>
       </w:r>
+      <w:r>
+        <w:rPr>
+          <w:rFonts w:ascii="Times New Roman" w:hAnsi="Times New Roman" w:cs="Times New Roman"/>
+          <w:sz w:val="28"/>
+          <w:szCs w:val="28"/>
+        </w:rPr>
+        <w:t xml:space="preserve"> </w:t>
+      </w:r>
     </w:p>
     <w:p>
       <w:pPr>
@@ -1604,7 +1713,6 @@
         <w:tabs>
           <w:tab w:val="center" w:pos="6570"/>
         </w:tabs>
-        <w:ind w:firstLine="540"/>
         <w:rPr>
           <w:rFonts w:ascii="Times New Roman" w:hAnsi="Times New Roman" w:cs="Times New Roman"/>
           <w:sz w:val="28"/>
@@ -1663,6 +1771,23 @@
           <w:szCs w:val="28"/>
         </w:rPr>
       </w:pPr>
+      <w:r>
+        <w:rPr>
+          <w:rFonts w:ascii="Times New Roman" w:hAnsi="Times New Roman" w:cs="Times New Roman"/>
+          <w:sz w:val="28"/>
+          <w:szCs w:val="28"/>
+        </w:rPr>
+        <w:tab/>
+        <w:t>Bì</w:t>
+      </w:r>
+      <w:r>
+        <w:rPr>
+          <w:rFonts w:ascii="Times New Roman" w:hAnsi="Times New Roman" w:cs="Times New Roman"/>
+          <w:sz w:val="28"/>
+          <w:szCs w:val="28"/>
+        </w:rPr>
+        <w:t>nh Dương, ngày  tháng   năm 2018</w:t>
+      </w:r>
     </w:p>
     <w:p>
       <w:pPr>
@@ -1676,58 +1801,6 @@
           <w:szCs w:val="28"/>
         </w:rPr>
       </w:pPr>
-    </w:p>
-    <w:p>
-      <w:pPr>
-        <w:tabs>
-          <w:tab w:val="center" w:pos="6570"/>
-        </w:tabs>
-        <w:ind w:firstLine="540"/>
-        <w:rPr>
-          <w:rFonts w:ascii="Times New Roman" w:hAnsi="Times New Roman" w:cs="Times New Roman"/>
-          <w:sz w:val="28"/>
-          <w:szCs w:val="28"/>
-        </w:rPr>
-      </w:pPr>
-    </w:p>
-    <w:p>
-      <w:pPr>
-        <w:tabs>
-          <w:tab w:val="center" w:pos="6570"/>
-        </w:tabs>
-        <w:ind w:firstLine="540"/>
-        <w:rPr>
-          <w:rFonts w:ascii="Times New Roman" w:hAnsi="Times New Roman" w:cs="Times New Roman"/>
-          <w:sz w:val="28"/>
-          <w:szCs w:val="28"/>
-        </w:rPr>
-      </w:pPr>
-    </w:p>
-    <w:p>
-      <w:pPr>
-        <w:tabs>
-          <w:tab w:val="center" w:pos="6570"/>
-        </w:tabs>
-        <w:ind w:firstLine="540"/>
-        <w:rPr>
-          <w:rFonts w:ascii="Times New Roman" w:hAnsi="Times New Roman" w:cs="Times New Roman"/>
-          <w:sz w:val="28"/>
-          <w:szCs w:val="28"/>
-        </w:rPr>
-      </w:pPr>
-    </w:p>
-    <w:p>
-      <w:pPr>
-        <w:tabs>
-          <w:tab w:val="center" w:pos="6570"/>
-        </w:tabs>
-        <w:ind w:firstLine="540"/>
-        <w:rPr>
-          <w:rFonts w:ascii="Times New Roman" w:hAnsi="Times New Roman" w:cs="Times New Roman"/>
-          <w:sz w:val="28"/>
-          <w:szCs w:val="28"/>
-        </w:rPr>
-      </w:pPr>
       <w:r>
         <w:rPr>
           <w:rFonts w:ascii="Times New Roman" w:hAnsi="Times New Roman" w:cs="Times New Roman"/>
@@ -1735,36 +1808,13 @@
           <w:szCs w:val="28"/>
         </w:rPr>
         <w:tab/>
-        <w:t>Bì</w:t>
-      </w:r>
-      <w:r>
-        <w:rPr>
-          <w:rFonts w:ascii="Times New Roman" w:hAnsi="Times New Roman" w:cs="Times New Roman"/>
-          <w:sz w:val="28"/>
-          <w:szCs w:val="28"/>
-        </w:rPr>
-        <w:t>nh Dương, ngày  tháng   năm 2018</w:t>
-      </w:r>
-    </w:p>
-    <w:p>
-      <w:pPr>
-        <w:tabs>
-          <w:tab w:val="center" w:pos="6570"/>
-        </w:tabs>
-        <w:ind w:firstLine="540"/>
-        <w:rPr>
-          <w:rFonts w:ascii="Times New Roman" w:hAnsi="Times New Roman" w:cs="Times New Roman"/>
-          <w:sz w:val="28"/>
-          <w:szCs w:val="28"/>
-        </w:rPr>
-      </w:pPr>
-      <w:r>
-        <w:rPr>
-          <w:rFonts w:ascii="Times New Roman" w:hAnsi="Times New Roman" w:cs="Times New Roman"/>
-          <w:sz w:val="28"/>
-          <w:szCs w:val="28"/>
-        </w:rPr>
-        <w:tab/>
+      </w:r>
+      <w:r>
+        <w:rPr>
+          <w:rFonts w:ascii="Times New Roman" w:hAnsi="Times New Roman" w:cs="Times New Roman"/>
+          <w:sz w:val="28"/>
+          <w:szCs w:val="28"/>
+        </w:rPr>
         <w:t>Nhóm sinh viên thực hiện</w:t>
       </w:r>
     </w:p>
@@ -3197,13 +3247,15 @@
               <w:ind w:left="1710"/>
               <w:rPr>
                 <w:rFonts w:ascii="Times New Roman" w:hAnsi="Times New Roman" w:cs="Times New Roman"/>
-                <w:sz w:val="26"/>
-                <w:szCs w:val="26"/>
-              </w:rPr>
-            </w:pPr>
-            <w:r>
-              <w:rPr>
-                <w:rFonts w:ascii="Times New Roman" w:hAnsi="Times New Roman" w:cs="Times New Roman"/>
+                <w:b/>
+                <w:sz w:val="26"/>
+                <w:szCs w:val="26"/>
+              </w:rPr>
+            </w:pPr>
+            <w:r>
+              <w:rPr>
+                <w:rFonts w:ascii="Times New Roman" w:hAnsi="Times New Roman" w:cs="Times New Roman"/>
+                <w:b/>
                 <w:sz w:val="26"/>
                 <w:szCs w:val="26"/>
               </w:rPr>
@@ -3240,13 +3292,15 @@
               <w:ind w:left="1710"/>
               <w:rPr>
                 <w:rFonts w:ascii="Times New Roman" w:hAnsi="Times New Roman" w:cs="Times New Roman"/>
-                <w:sz w:val="26"/>
-                <w:szCs w:val="26"/>
-              </w:rPr>
-            </w:pPr>
-            <w:r>
-              <w:rPr>
-                <w:rFonts w:ascii="Times New Roman" w:hAnsi="Times New Roman" w:cs="Times New Roman"/>
+                <w:b/>
+                <w:sz w:val="26"/>
+                <w:szCs w:val="26"/>
+              </w:rPr>
+            </w:pPr>
+            <w:r>
+              <w:rPr>
+                <w:rFonts w:ascii="Times New Roman" w:hAnsi="Times New Roman" w:cs="Times New Roman"/>
+                <w:b/>
                 <w:sz w:val="26"/>
                 <w:szCs w:val="26"/>
               </w:rPr>
@@ -3303,13 +3357,15 @@
               <w:ind w:left="2160"/>
               <w:rPr>
                 <w:rFonts w:ascii="Times New Roman" w:hAnsi="Times New Roman" w:cs="Times New Roman"/>
-                <w:sz w:val="26"/>
-                <w:szCs w:val="26"/>
-              </w:rPr>
-            </w:pPr>
-            <w:r>
-              <w:rPr>
-                <w:rFonts w:ascii="Times New Roman" w:hAnsi="Times New Roman" w:cs="Times New Roman"/>
+                <w:b/>
+                <w:sz w:val="26"/>
+                <w:szCs w:val="26"/>
+              </w:rPr>
+            </w:pPr>
+            <w:r>
+              <w:rPr>
+                <w:rFonts w:ascii="Times New Roman" w:hAnsi="Times New Roman" w:cs="Times New Roman"/>
+                <w:b/>
                 <w:sz w:val="26"/>
                 <w:szCs w:val="26"/>
               </w:rPr>
@@ -3327,13 +3383,15 @@
               <w:ind w:left="2160"/>
               <w:rPr>
                 <w:rFonts w:ascii="Times New Roman" w:hAnsi="Times New Roman" w:cs="Times New Roman"/>
-                <w:sz w:val="26"/>
-                <w:szCs w:val="26"/>
-              </w:rPr>
-            </w:pPr>
-            <w:r>
-              <w:rPr>
-                <w:rFonts w:ascii="Times New Roman" w:hAnsi="Times New Roman" w:cs="Times New Roman"/>
+                <w:b/>
+                <w:sz w:val="26"/>
+                <w:szCs w:val="26"/>
+              </w:rPr>
+            </w:pPr>
+            <w:r>
+              <w:rPr>
+                <w:rFonts w:ascii="Times New Roman" w:hAnsi="Times New Roman" w:cs="Times New Roman"/>
+                <w:b/>
                 <w:sz w:val="26"/>
                 <w:szCs w:val="26"/>
               </w:rPr>
@@ -3371,13 +3429,15 @@
               <w:ind w:left="2160"/>
               <w:rPr>
                 <w:rFonts w:ascii="Times New Roman" w:hAnsi="Times New Roman" w:cs="Times New Roman"/>
-                <w:sz w:val="26"/>
-                <w:szCs w:val="26"/>
-              </w:rPr>
-            </w:pPr>
-            <w:r>
-              <w:rPr>
-                <w:rFonts w:ascii="Times New Roman" w:hAnsi="Times New Roman" w:cs="Times New Roman"/>
+                <w:b/>
+                <w:sz w:val="26"/>
+                <w:szCs w:val="26"/>
+              </w:rPr>
+            </w:pPr>
+            <w:r>
+              <w:rPr>
+                <w:rFonts w:ascii="Times New Roman" w:hAnsi="Times New Roman" w:cs="Times New Roman"/>
+                <w:b/>
                 <w:sz w:val="26"/>
                 <w:szCs w:val="26"/>
               </w:rPr>
@@ -3395,13 +3455,15 @@
               <w:ind w:left="2160"/>
               <w:rPr>
                 <w:rFonts w:ascii="Times New Roman" w:hAnsi="Times New Roman" w:cs="Times New Roman"/>
-                <w:sz w:val="26"/>
-                <w:szCs w:val="26"/>
-              </w:rPr>
-            </w:pPr>
-            <w:r>
-              <w:rPr>
-                <w:rFonts w:ascii="Times New Roman" w:hAnsi="Times New Roman" w:cs="Times New Roman"/>
+                <w:b/>
+                <w:sz w:val="26"/>
+                <w:szCs w:val="26"/>
+              </w:rPr>
+            </w:pPr>
+            <w:r>
+              <w:rPr>
+                <w:rFonts w:ascii="Times New Roman" w:hAnsi="Times New Roman" w:cs="Times New Roman"/>
+                <w:b/>
                 <w:sz w:val="26"/>
                 <w:szCs w:val="26"/>
               </w:rPr>
@@ -3438,13 +3500,15 @@
               <w:ind w:left="1710"/>
               <w:rPr>
                 <w:rFonts w:ascii="Times New Roman" w:hAnsi="Times New Roman" w:cs="Times New Roman"/>
-                <w:sz w:val="26"/>
-                <w:szCs w:val="26"/>
-              </w:rPr>
-            </w:pPr>
-            <w:r>
-              <w:rPr>
-                <w:rFonts w:ascii="Times New Roman" w:hAnsi="Times New Roman" w:cs="Times New Roman"/>
+                <w:b/>
+                <w:sz w:val="26"/>
+                <w:szCs w:val="26"/>
+              </w:rPr>
+            </w:pPr>
+            <w:r>
+              <w:rPr>
+                <w:rFonts w:ascii="Times New Roman" w:hAnsi="Times New Roman" w:cs="Times New Roman"/>
+                <w:b/>
                 <w:sz w:val="26"/>
                 <w:szCs w:val="26"/>
               </w:rPr>
@@ -3483,13 +3547,15 @@
               <w:ind w:left="2160"/>
               <w:rPr>
                 <w:rFonts w:ascii="Times New Roman" w:hAnsi="Times New Roman" w:cs="Times New Roman"/>
-                <w:sz w:val="26"/>
-                <w:szCs w:val="26"/>
-              </w:rPr>
-            </w:pPr>
-            <w:r>
-              <w:rPr>
-                <w:rFonts w:ascii="Times New Roman" w:hAnsi="Times New Roman" w:cs="Times New Roman"/>
+                <w:b/>
+                <w:sz w:val="26"/>
+                <w:szCs w:val="26"/>
+              </w:rPr>
+            </w:pPr>
+            <w:r>
+              <w:rPr>
+                <w:rFonts w:ascii="Times New Roman" w:hAnsi="Times New Roman" w:cs="Times New Roman"/>
+                <w:b/>
                 <w:sz w:val="26"/>
                 <w:szCs w:val="26"/>
               </w:rPr>
@@ -4435,69 +4501,6 @@
           </w:p>
           <w:p>
             <w:pPr>
-              <w:ind w:left="-41"/>
-              <w:jc w:val="both"/>
-              <w:rPr>
-                <w:rFonts w:ascii="Times New Roman" w:hAnsi="Times New Roman" w:cs="Times New Roman"/>
-                <w:noProof/>
-                <w:sz w:val="26"/>
-                <w:szCs w:val="26"/>
-              </w:rPr>
-            </w:pPr>
-          </w:p>
-          <w:p>
-            <w:pPr>
-              <w:jc w:val="both"/>
-              <w:rPr>
-                <w:rFonts w:ascii="Times New Roman" w:hAnsi="Times New Roman" w:cs="Times New Roman"/>
-                <w:noProof/>
-                <w:sz w:val="26"/>
-                <w:szCs w:val="26"/>
-                <w:lang w:val="vi-VN"/>
-              </w:rPr>
-            </w:pPr>
-          </w:p>
-          <w:p>
-            <w:pPr>
-              <w:jc w:val="both"/>
-              <w:rPr>
-                <w:rFonts w:ascii="Times New Roman" w:hAnsi="Times New Roman" w:cs="Times New Roman"/>
-                <w:noProof/>
-                <w:sz w:val="26"/>
-                <w:szCs w:val="26"/>
-                <w:lang w:val="vi-VN"/>
-              </w:rPr>
-            </w:pPr>
-          </w:p>
-        </w:tc>
-        <w:tc>
-          <w:tcPr>
-            <w:tcW w:w="4788" w:type="dxa"/>
-          </w:tcPr>
-          <w:p>
-            <w:pPr>
-              <w:jc w:val="both"/>
-              <w:rPr>
-                <w:rFonts w:ascii="Times New Roman" w:hAnsi="Times New Roman" w:cs="Times New Roman"/>
-                <w:noProof/>
-                <w:sz w:val="26"/>
-                <w:szCs w:val="26"/>
-                <w:lang w:val="vi-VN"/>
-              </w:rPr>
-            </w:pPr>
-            <w:r>
-              <w:rPr>
-                <w:rFonts w:ascii="Times New Roman" w:hAnsi="Times New Roman" w:cs="Times New Roman"/>
-                <w:noProof/>
-                <w:sz w:val="26"/>
-                <w:szCs w:val="26"/>
-                <w:lang w:val="vi-VN"/>
-              </w:rPr>
-              <w:t>Nguy cơ (Threats):</w:t>
-            </w:r>
-          </w:p>
-          <w:p>
-            <w:pPr>
               <w:pStyle w:val="ListParagraph"/>
               <w:numPr>
                 <w:ilvl w:val="0"/>
@@ -4519,7 +4522,60 @@
                 <w:sz w:val="26"/>
                 <w:szCs w:val="26"/>
               </w:rPr>
-              <w:t>Lợi nhuận sẽ không quá cao.</w:t>
+              <w:t>Khó báo quát tất cả nội dung.</w:t>
+            </w:r>
+            <w:bookmarkStart w:id="4" w:name="_GoBack"/>
+            <w:bookmarkEnd w:id="4"/>
+          </w:p>
+          <w:p>
+            <w:pPr>
+              <w:jc w:val="both"/>
+              <w:rPr>
+                <w:rFonts w:ascii="Times New Roman" w:hAnsi="Times New Roman" w:cs="Times New Roman"/>
+                <w:noProof/>
+                <w:sz w:val="26"/>
+                <w:szCs w:val="26"/>
+                <w:lang w:val="vi-VN"/>
+              </w:rPr>
+            </w:pPr>
+          </w:p>
+          <w:p>
+            <w:pPr>
+              <w:jc w:val="both"/>
+              <w:rPr>
+                <w:rFonts w:ascii="Times New Roman" w:hAnsi="Times New Roman" w:cs="Times New Roman"/>
+                <w:noProof/>
+                <w:sz w:val="26"/>
+                <w:szCs w:val="26"/>
+                <w:lang w:val="vi-VN"/>
+              </w:rPr>
+            </w:pPr>
+          </w:p>
+        </w:tc>
+        <w:tc>
+          <w:tcPr>
+            <w:tcW w:w="4788" w:type="dxa"/>
+          </w:tcPr>
+          <w:p>
+            <w:pPr>
+              <w:jc w:val="both"/>
+              <w:rPr>
+                <w:rFonts w:ascii="Times New Roman" w:hAnsi="Times New Roman" w:cs="Times New Roman"/>
+                <w:noProof/>
+                <w:sz w:val="26"/>
+                <w:szCs w:val="26"/>
+                <w:lang w:val="vi-VN"/>
+              </w:rPr>
+            </w:pPr>
+            <w:r>
+              <w:rPr>
+                <w:rFonts w:ascii="Times New Roman" w:hAnsi="Times New Roman" w:cs="Times New Roman"/>
+                <w:noProof/>
+                <w:sz w:val="26"/>
+                <w:szCs w:val="26"/>
+                <w:lang w:val="vi-VN"/>
+              </w:rPr>
+              <w:t>Nguy cơ (Threats):</w:t>
             </w:r>
           </w:p>
           <w:p>
@@ -4536,6 +4592,32 @@
                 <w:noProof/>
                 <w:sz w:val="26"/>
                 <w:szCs w:val="26"/>
+              </w:rPr>
+            </w:pPr>
+            <w:r>
+              <w:rPr>
+                <w:rFonts w:ascii="Times New Roman" w:hAnsi="Times New Roman" w:cs="Times New Roman"/>
+                <w:noProof/>
+                <w:sz w:val="26"/>
+                <w:szCs w:val="26"/>
+              </w:rPr>
+              <w:t>Lợi nhuận sẽ không quá cao.</w:t>
+            </w:r>
+          </w:p>
+          <w:p>
+            <w:pPr>
+              <w:pStyle w:val="ListParagraph"/>
+              <w:numPr>
+                <w:ilvl w:val="0"/>
+                <w:numId w:val="37"/>
+              </w:numPr>
+              <w:ind w:left="319"/>
+              <w:jc w:val="both"/>
+              <w:rPr>
+                <w:rFonts w:ascii="Times New Roman" w:hAnsi="Times New Roman" w:cs="Times New Roman"/>
+                <w:noProof/>
+                <w:sz w:val="26"/>
+                <w:szCs w:val="26"/>
                 <w:lang w:val="vi-VN"/>
               </w:rPr>
             </w:pPr>
@@ -4571,15 +4653,15 @@
         <w:pStyle w:val="Bang"/>
         <w:ind w:left="0" w:hanging="284"/>
       </w:pPr>
-      <w:bookmarkStart w:id="4" w:name="_Toc514363780"/>
-      <w:bookmarkStart w:id="5" w:name="_Toc514372970"/>
-      <w:bookmarkStart w:id="6" w:name="_Toc514377447"/>
+      <w:bookmarkStart w:id="5" w:name="_Toc514363780"/>
+      <w:bookmarkStart w:id="6" w:name="_Toc514372970"/>
+      <w:bookmarkStart w:id="7" w:name="_Toc514377447"/>
       <w:r>
         <w:t>Bảng phân tích SWOT</w:t>
       </w:r>
-      <w:bookmarkEnd w:id="4"/>
       <w:bookmarkEnd w:id="5"/>
       <w:bookmarkEnd w:id="6"/>
+      <w:bookmarkEnd w:id="7"/>
     </w:p>
     <w:p>
       <w:pPr>
@@ -4595,7 +4677,7 @@
       <w:pPr>
         <w:pStyle w:val="2"/>
       </w:pPr>
-      <w:bookmarkStart w:id="7" w:name="_Toc476730052"/>
+      <w:bookmarkStart w:id="8" w:name="_Toc476730052"/>
       <w:r>
         <w:t xml:space="preserve">Tên chính thức của </w:t>
       </w:r>
@@ -4605,7 +4687,7 @@
       <w:r>
         <w:t>:</w:t>
       </w:r>
-      <w:bookmarkEnd w:id="7"/>
+      <w:bookmarkEnd w:id="8"/>
     </w:p>
     <w:p>
       <w:pPr>
@@ -5824,146 +5906,2886 @@
         <w:t xml:space="preserve"> đồ án</w:t>
       </w:r>
     </w:p>
+    <w:tbl>
+      <w:tblPr>
+        <w:tblStyle w:val="TableGrid"/>
+        <w:tblW w:w="10440" w:type="dxa"/>
+        <w:tblInd w:w="-545" w:type="dxa"/>
+        <w:tblLook w:val="04A0" w:firstRow="1" w:lastRow="0" w:firstColumn="1" w:lastColumn="0" w:noHBand="0" w:noVBand="1"/>
+      </w:tblPr>
+      <w:tblGrid>
+        <w:gridCol w:w="1573"/>
+        <w:gridCol w:w="1393"/>
+        <w:gridCol w:w="571"/>
+        <w:gridCol w:w="546"/>
+        <w:gridCol w:w="552"/>
+        <w:gridCol w:w="742"/>
+        <w:gridCol w:w="1145"/>
+        <w:gridCol w:w="533"/>
+        <w:gridCol w:w="1096"/>
+        <w:gridCol w:w="533"/>
+        <w:gridCol w:w="859"/>
+        <w:gridCol w:w="897"/>
+      </w:tblGrid>
+      <w:tr>
+        <w:trPr>
+          <w:trHeight w:val="620"/>
+        </w:trPr>
+        <w:tc>
+          <w:tcPr>
+            <w:tcW w:w="1573" w:type="dxa"/>
+          </w:tcPr>
+          <w:p>
+            <w:pPr>
+              <w:jc w:val="center"/>
+              <w:rPr>
+                <w:rFonts w:ascii="Times New Roman" w:hAnsi="Times New Roman" w:cs="Times New Roman"/>
+              </w:rPr>
+            </w:pPr>
+            <w:r>
+              <w:rPr>
+                <w:rFonts w:ascii="Times New Roman" w:hAnsi="Times New Roman" w:cs="Times New Roman"/>
+              </w:rPr>
+              <w:t>MÃ CÔNG VIỆC</w:t>
+            </w:r>
+          </w:p>
+        </w:tc>
+        <w:tc>
+          <w:tcPr>
+            <w:tcW w:w="1393" w:type="dxa"/>
+          </w:tcPr>
+          <w:p>
+            <w:pPr>
+              <w:jc w:val="center"/>
+              <w:rPr>
+                <w:rFonts w:ascii="Times New Roman" w:hAnsi="Times New Roman" w:cs="Times New Roman"/>
+              </w:rPr>
+            </w:pPr>
+            <w:r>
+              <w:rPr>
+                <w:rFonts w:ascii="Times New Roman" w:hAnsi="Times New Roman" w:cs="Times New Roman"/>
+              </w:rPr>
+              <w:t>TIỀN CÔNG VIỆC</w:t>
+            </w:r>
+          </w:p>
+        </w:tc>
+        <w:tc>
+          <w:tcPr>
+            <w:tcW w:w="571" w:type="dxa"/>
+          </w:tcPr>
+          <w:p>
+            <w:pPr>
+              <w:jc w:val="center"/>
+              <w:rPr>
+                <w:rFonts w:ascii="Times New Roman" w:hAnsi="Times New Roman" w:cs="Times New Roman"/>
+              </w:rPr>
+            </w:pPr>
+            <w:r>
+              <w:rPr>
+                <w:rFonts w:ascii="Times New Roman" w:hAnsi="Times New Roman" w:cs="Times New Roman"/>
+              </w:rPr>
+              <w:t>MO</w:t>
+            </w:r>
+          </w:p>
+        </w:tc>
+        <w:tc>
+          <w:tcPr>
+            <w:tcW w:w="546" w:type="dxa"/>
+          </w:tcPr>
+          <w:p>
+            <w:pPr>
+              <w:jc w:val="center"/>
+              <w:rPr>
+                <w:rFonts w:ascii="Times New Roman" w:hAnsi="Times New Roman" w:cs="Times New Roman"/>
+              </w:rPr>
+            </w:pPr>
+            <w:r>
+              <w:rPr>
+                <w:rFonts w:ascii="Times New Roman" w:hAnsi="Times New Roman" w:cs="Times New Roman"/>
+              </w:rPr>
+              <w:t>ML</w:t>
+            </w:r>
+          </w:p>
+        </w:tc>
+        <w:tc>
+          <w:tcPr>
+            <w:tcW w:w="552" w:type="dxa"/>
+          </w:tcPr>
+          <w:p>
+            <w:pPr>
+              <w:jc w:val="center"/>
+              <w:rPr>
+                <w:rFonts w:ascii="Times New Roman" w:hAnsi="Times New Roman" w:cs="Times New Roman"/>
+              </w:rPr>
+            </w:pPr>
+            <w:r>
+              <w:rPr>
+                <w:rFonts w:ascii="Times New Roman" w:hAnsi="Times New Roman" w:cs="Times New Roman"/>
+              </w:rPr>
+              <w:t>MP</w:t>
+            </w:r>
+          </w:p>
+        </w:tc>
+        <w:tc>
+          <w:tcPr>
+            <w:tcW w:w="4049" w:type="dxa"/>
+            <w:gridSpan w:val="5"/>
+          </w:tcPr>
+          <w:p>
+            <w:pPr>
+              <w:jc w:val="center"/>
+              <w:rPr>
+                <w:rFonts w:ascii="Times New Roman" w:hAnsi="Times New Roman" w:cs="Times New Roman"/>
+              </w:rPr>
+            </w:pPr>
+            <w:r>
+              <w:rPr>
+                <w:rFonts w:ascii="Times New Roman" w:hAnsi="Times New Roman" w:cs="Times New Roman"/>
+              </w:rPr>
+              <w:t>HỆ SỐ ĐIỀU CHỈNH</w:t>
+            </w:r>
+          </w:p>
+        </w:tc>
+        <w:tc>
+          <w:tcPr>
+            <w:tcW w:w="859" w:type="dxa"/>
+          </w:tcPr>
+          <w:p>
+            <w:pPr>
+              <w:jc w:val="center"/>
+              <w:rPr>
+                <w:rFonts w:ascii="Times New Roman" w:hAnsi="Times New Roman" w:cs="Times New Roman"/>
+              </w:rPr>
+            </w:pPr>
+            <w:r>
+              <w:rPr>
+                <w:rFonts w:ascii="Times New Roman" w:hAnsi="Times New Roman" w:cs="Times New Roman"/>
+              </w:rPr>
+              <w:t>TỔNG EST</w:t>
+            </w:r>
+          </w:p>
+        </w:tc>
+        <w:tc>
+          <w:tcPr>
+            <w:tcW w:w="897" w:type="dxa"/>
+          </w:tcPr>
+          <w:p>
+            <w:pPr>
+              <w:jc w:val="center"/>
+              <w:rPr>
+                <w:rFonts w:ascii="Times New Roman" w:hAnsi="Times New Roman" w:cs="Times New Roman"/>
+              </w:rPr>
+            </w:pPr>
+            <w:r>
+              <w:rPr>
+                <w:rFonts w:ascii="Times New Roman" w:hAnsi="Times New Roman" w:cs="Times New Roman"/>
+              </w:rPr>
+              <w:t>ĐVT</w:t>
+            </w:r>
+          </w:p>
+        </w:tc>
+      </w:tr>
+      <w:tr>
+        <w:trPr>
+          <w:trHeight w:val="980"/>
+        </w:trPr>
+        <w:tc>
+          <w:tcPr>
+            <w:tcW w:w="4635" w:type="dxa"/>
+            <w:gridSpan w:val="5"/>
+          </w:tcPr>
+          <w:p>
+            <w:pPr>
+              <w:jc w:val="center"/>
+              <w:rPr>
+                <w:rFonts w:ascii="Times New Roman" w:hAnsi="Times New Roman" w:cs="Times New Roman"/>
+              </w:rPr>
+            </w:pPr>
+          </w:p>
+        </w:tc>
+        <w:tc>
+          <w:tcPr>
+            <w:tcW w:w="742" w:type="dxa"/>
+          </w:tcPr>
+          <w:p>
+            <w:pPr>
+              <w:jc w:val="center"/>
+              <w:rPr>
+                <w:rFonts w:ascii="Times New Roman" w:hAnsi="Times New Roman" w:cs="Times New Roman"/>
+              </w:rPr>
+            </w:pPr>
+            <w:r>
+              <w:rPr>
+                <w:rFonts w:ascii="Times New Roman" w:hAnsi="Times New Roman" w:cs="Times New Roman"/>
+              </w:rPr>
+              <w:t>LOẠI DỰ ÁN</w:t>
+            </w:r>
+          </w:p>
+        </w:tc>
+        <w:tc>
+          <w:tcPr>
+            <w:tcW w:w="1145" w:type="dxa"/>
+          </w:tcPr>
+          <w:p>
+            <w:pPr>
+              <w:jc w:val="center"/>
+              <w:rPr>
+                <w:rFonts w:ascii="Times New Roman" w:hAnsi="Times New Roman" w:cs="Times New Roman"/>
+              </w:rPr>
+            </w:pPr>
+            <w:r>
+              <w:rPr>
+                <w:rFonts w:ascii="Times New Roman" w:hAnsi="Times New Roman" w:cs="Times New Roman"/>
+              </w:rPr>
+              <w:t>MÔI TRƯỜNG</w:t>
+            </w:r>
+          </w:p>
+        </w:tc>
+        <w:tc>
+          <w:tcPr>
+            <w:tcW w:w="533" w:type="dxa"/>
+          </w:tcPr>
+          <w:p>
+            <w:pPr>
+              <w:jc w:val="center"/>
+              <w:rPr>
+                <w:rFonts w:ascii="Times New Roman" w:hAnsi="Times New Roman" w:cs="Times New Roman"/>
+              </w:rPr>
+            </w:pPr>
+            <w:r>
+              <w:rPr>
+                <w:rFonts w:ascii="Times New Roman" w:hAnsi="Times New Roman" w:cs="Times New Roman"/>
+              </w:rPr>
+              <w:t>HỆ SỐ</w:t>
+            </w:r>
+          </w:p>
+        </w:tc>
+        <w:tc>
+          <w:tcPr>
+            <w:tcW w:w="1096" w:type="dxa"/>
+          </w:tcPr>
+          <w:p>
+            <w:pPr>
+              <w:jc w:val="center"/>
+              <w:rPr>
+                <w:rFonts w:ascii="Times New Roman" w:hAnsi="Times New Roman" w:cs="Times New Roman"/>
+              </w:rPr>
+            </w:pPr>
+            <w:r>
+              <w:rPr>
+                <w:rFonts w:ascii="Times New Roman" w:hAnsi="Times New Roman" w:cs="Times New Roman"/>
+              </w:rPr>
+              <w:t>SỐ NĂM KINH NGHIỆM</w:t>
+            </w:r>
+          </w:p>
+        </w:tc>
+        <w:tc>
+          <w:tcPr>
+            <w:tcW w:w="533" w:type="dxa"/>
+          </w:tcPr>
+          <w:p>
+            <w:pPr>
+              <w:jc w:val="center"/>
+              <w:rPr>
+                <w:rFonts w:ascii="Times New Roman" w:hAnsi="Times New Roman" w:cs="Times New Roman"/>
+              </w:rPr>
+            </w:pPr>
+            <w:r>
+              <w:rPr>
+                <w:rFonts w:ascii="Times New Roman" w:hAnsi="Times New Roman" w:cs="Times New Roman"/>
+              </w:rPr>
+              <w:t>HỆ SỐ</w:t>
+            </w:r>
+          </w:p>
+        </w:tc>
+        <w:tc>
+          <w:tcPr>
+            <w:tcW w:w="859" w:type="dxa"/>
+          </w:tcPr>
+          <w:p>
+            <w:pPr>
+              <w:jc w:val="center"/>
+              <w:rPr>
+                <w:rFonts w:ascii="Times New Roman" w:hAnsi="Times New Roman" w:cs="Times New Roman"/>
+              </w:rPr>
+            </w:pPr>
+          </w:p>
+        </w:tc>
+        <w:tc>
+          <w:tcPr>
+            <w:tcW w:w="897" w:type="dxa"/>
+          </w:tcPr>
+          <w:p>
+            <w:pPr>
+              <w:jc w:val="center"/>
+            </w:pPr>
+            <w:r>
+              <w:rPr>
+                <w:rFonts w:ascii="Times New Roman" w:hAnsi="Times New Roman" w:cs="Times New Roman"/>
+              </w:rPr>
+              <w:t>NGÀY</w:t>
+            </w:r>
+          </w:p>
+        </w:tc>
+      </w:tr>
+      <w:tr>
+        <w:trPr>
+          <w:trHeight w:val="620"/>
+        </w:trPr>
+        <w:tc>
+          <w:tcPr>
+            <w:tcW w:w="1573" w:type="dxa"/>
+          </w:tcPr>
+          <w:p>
+            <w:pPr>
+              <w:jc w:val="center"/>
+              <w:rPr>
+                <w:rFonts w:ascii="Times New Roman" w:hAnsi="Times New Roman" w:cs="Times New Roman"/>
+              </w:rPr>
+            </w:pPr>
+            <w:r>
+              <w:rPr>
+                <w:rFonts w:ascii="Times New Roman" w:hAnsi="Times New Roman" w:cs="Times New Roman"/>
+              </w:rPr>
+              <w:t>KSTT</w:t>
+            </w:r>
+          </w:p>
+        </w:tc>
+        <w:tc>
+          <w:tcPr>
+            <w:tcW w:w="1393" w:type="dxa"/>
+          </w:tcPr>
+          <w:p>
+            <w:pPr>
+              <w:jc w:val="center"/>
+              <w:rPr>
+                <w:rFonts w:ascii="Times New Roman" w:hAnsi="Times New Roman" w:cs="Times New Roman"/>
+              </w:rPr>
+            </w:pPr>
+            <w:r>
+              <w:rPr>
+                <w:rFonts w:ascii="Times New Roman" w:hAnsi="Times New Roman" w:cs="Times New Roman"/>
+              </w:rPr>
+              <w:t>Khảo sát thị trường</w:t>
+            </w:r>
+          </w:p>
+        </w:tc>
+        <w:tc>
+          <w:tcPr>
+            <w:tcW w:w="571" w:type="dxa"/>
+          </w:tcPr>
+          <w:p>
+            <w:pPr>
+              <w:jc w:val="center"/>
+              <w:rPr>
+                <w:rFonts w:ascii="Times New Roman" w:hAnsi="Times New Roman" w:cs="Times New Roman"/>
+              </w:rPr>
+            </w:pPr>
+            <w:r>
+              <w:rPr>
+                <w:rFonts w:ascii="Times New Roman" w:hAnsi="Times New Roman" w:cs="Times New Roman"/>
+              </w:rPr>
+              <w:t>1</w:t>
+            </w:r>
+          </w:p>
+        </w:tc>
+        <w:tc>
+          <w:tcPr>
+            <w:tcW w:w="546" w:type="dxa"/>
+          </w:tcPr>
+          <w:p>
+            <w:pPr>
+              <w:jc w:val="center"/>
+              <w:rPr>
+                <w:rFonts w:ascii="Times New Roman" w:hAnsi="Times New Roman" w:cs="Times New Roman"/>
+              </w:rPr>
+            </w:pPr>
+            <w:r>
+              <w:rPr>
+                <w:rFonts w:ascii="Times New Roman" w:hAnsi="Times New Roman" w:cs="Times New Roman"/>
+              </w:rPr>
+              <w:t>2</w:t>
+            </w:r>
+          </w:p>
+        </w:tc>
+        <w:tc>
+          <w:tcPr>
+            <w:tcW w:w="552" w:type="dxa"/>
+          </w:tcPr>
+          <w:p>
+            <w:pPr>
+              <w:jc w:val="center"/>
+              <w:rPr>
+                <w:rFonts w:ascii="Times New Roman" w:hAnsi="Times New Roman" w:cs="Times New Roman"/>
+              </w:rPr>
+            </w:pPr>
+            <w:r>
+              <w:rPr>
+                <w:rFonts w:ascii="Times New Roman" w:hAnsi="Times New Roman" w:cs="Times New Roman"/>
+              </w:rPr>
+              <w:t>3</w:t>
+            </w:r>
+          </w:p>
+        </w:tc>
+        <w:tc>
+          <w:tcPr>
+            <w:tcW w:w="742" w:type="dxa"/>
+          </w:tcPr>
+          <w:p>
+            <w:pPr>
+              <w:jc w:val="center"/>
+            </w:pPr>
+            <w:r>
+              <w:rPr>
+                <w:rFonts w:ascii="Times New Roman" w:hAnsi="Times New Roman" w:cs="Times New Roman"/>
+              </w:rPr>
+              <w:t>Mới</w:t>
+            </w:r>
+          </w:p>
+        </w:tc>
+        <w:tc>
+          <w:tcPr>
+            <w:tcW w:w="1145" w:type="dxa"/>
+          </w:tcPr>
+          <w:p>
+            <w:pPr>
+              <w:jc w:val="center"/>
+            </w:pPr>
+            <w:r>
+              <w:rPr>
+                <w:rFonts w:ascii="Times New Roman" w:hAnsi="Times New Roman" w:cs="Times New Roman"/>
+              </w:rPr>
+              <w:t>Cũ</w:t>
+            </w:r>
+          </w:p>
+        </w:tc>
+        <w:tc>
+          <w:tcPr>
+            <w:tcW w:w="533" w:type="dxa"/>
+          </w:tcPr>
+          <w:p>
+            <w:pPr>
+              <w:jc w:val="center"/>
+            </w:pPr>
+            <w:r>
+              <w:rPr>
+                <w:rFonts w:ascii="Times New Roman" w:hAnsi="Times New Roman" w:cs="Times New Roman"/>
+              </w:rPr>
+              <w:t>1</w:t>
+            </w:r>
+          </w:p>
+        </w:tc>
+        <w:tc>
+          <w:tcPr>
+            <w:tcW w:w="1096" w:type="dxa"/>
+          </w:tcPr>
+          <w:p>
+            <w:pPr>
+              <w:jc w:val="center"/>
+              <w:rPr>
+                <w:rFonts w:ascii="Times New Roman" w:hAnsi="Times New Roman" w:cs="Times New Roman"/>
+              </w:rPr>
+            </w:pPr>
+            <w:r>
+              <w:rPr>
+                <w:rFonts w:ascii="Times New Roman" w:hAnsi="Times New Roman" w:cs="Times New Roman"/>
+              </w:rPr>
+              <w:t>3</w:t>
+            </w:r>
+          </w:p>
+        </w:tc>
+        <w:tc>
+          <w:tcPr>
+            <w:tcW w:w="533" w:type="dxa"/>
+          </w:tcPr>
+          <w:p>
+            <w:pPr>
+              <w:jc w:val="center"/>
+            </w:pPr>
+            <w:r>
+              <w:rPr>
+                <w:rFonts w:ascii="Times New Roman" w:hAnsi="Times New Roman" w:cs="Times New Roman"/>
+              </w:rPr>
+              <w:t>1</w:t>
+            </w:r>
+          </w:p>
+        </w:tc>
+        <w:tc>
+          <w:tcPr>
+            <w:tcW w:w="859" w:type="dxa"/>
+          </w:tcPr>
+          <w:p>
+            <w:pPr>
+              <w:jc w:val="center"/>
+              <w:rPr>
+                <w:rFonts w:ascii="Times New Roman" w:hAnsi="Times New Roman" w:cs="Times New Roman"/>
+              </w:rPr>
+            </w:pPr>
+            <w:r>
+              <w:rPr>
+                <w:rFonts w:ascii="Times New Roman" w:hAnsi="Times New Roman" w:cs="Times New Roman"/>
+              </w:rPr>
+              <w:t>2</w:t>
+            </w:r>
+          </w:p>
+        </w:tc>
+        <w:tc>
+          <w:tcPr>
+            <w:tcW w:w="897" w:type="dxa"/>
+          </w:tcPr>
+          <w:p>
+            <w:pPr>
+              <w:jc w:val="center"/>
+            </w:pPr>
+            <w:r>
+              <w:rPr>
+                <w:rFonts w:ascii="Times New Roman" w:hAnsi="Times New Roman" w:cs="Times New Roman"/>
+              </w:rPr>
+              <w:t>NGÀY</w:t>
+            </w:r>
+          </w:p>
+        </w:tc>
+      </w:tr>
+      <w:tr>
+        <w:trPr>
+          <w:trHeight w:val="620"/>
+        </w:trPr>
+        <w:tc>
+          <w:tcPr>
+            <w:tcW w:w="1573" w:type="dxa"/>
+          </w:tcPr>
+          <w:p>
+            <w:pPr>
+              <w:jc w:val="center"/>
+              <w:rPr>
+                <w:rFonts w:ascii="Times New Roman" w:hAnsi="Times New Roman" w:cs="Times New Roman"/>
+              </w:rPr>
+            </w:pPr>
+            <w:r>
+              <w:rPr>
+                <w:rFonts w:ascii="Times New Roman" w:hAnsi="Times New Roman" w:cs="Times New Roman"/>
+              </w:rPr>
+              <w:t>XĐYC</w:t>
+            </w:r>
+          </w:p>
+        </w:tc>
+        <w:tc>
+          <w:tcPr>
+            <w:tcW w:w="1393" w:type="dxa"/>
+          </w:tcPr>
+          <w:p>
+            <w:pPr>
+              <w:jc w:val="center"/>
+              <w:rPr>
+                <w:rFonts w:ascii="Times New Roman" w:hAnsi="Times New Roman" w:cs="Times New Roman"/>
+              </w:rPr>
+            </w:pPr>
+            <w:r>
+              <w:rPr>
+                <w:rFonts w:ascii="Times New Roman" w:hAnsi="Times New Roman" w:cs="Times New Roman"/>
+              </w:rPr>
+              <w:t>Xác định yêu cầu</w:t>
+            </w:r>
+          </w:p>
+        </w:tc>
+        <w:tc>
+          <w:tcPr>
+            <w:tcW w:w="571" w:type="dxa"/>
+          </w:tcPr>
+          <w:p>
+            <w:pPr>
+              <w:jc w:val="center"/>
+              <w:rPr>
+                <w:rFonts w:ascii="Times New Roman" w:hAnsi="Times New Roman" w:cs="Times New Roman"/>
+              </w:rPr>
+            </w:pPr>
+            <w:r>
+              <w:rPr>
+                <w:rFonts w:ascii="Times New Roman" w:hAnsi="Times New Roman" w:cs="Times New Roman"/>
+              </w:rPr>
+              <w:t>2</w:t>
+            </w:r>
+          </w:p>
+        </w:tc>
+        <w:tc>
+          <w:tcPr>
+            <w:tcW w:w="546" w:type="dxa"/>
+          </w:tcPr>
+          <w:p>
+            <w:pPr>
+              <w:jc w:val="center"/>
+              <w:rPr>
+                <w:rFonts w:ascii="Times New Roman" w:hAnsi="Times New Roman" w:cs="Times New Roman"/>
+              </w:rPr>
+            </w:pPr>
+            <w:r>
+              <w:rPr>
+                <w:rFonts w:ascii="Times New Roman" w:hAnsi="Times New Roman" w:cs="Times New Roman"/>
+              </w:rPr>
+              <w:t>3</w:t>
+            </w:r>
+          </w:p>
+        </w:tc>
+        <w:tc>
+          <w:tcPr>
+            <w:tcW w:w="552" w:type="dxa"/>
+          </w:tcPr>
+          <w:p>
+            <w:pPr>
+              <w:jc w:val="center"/>
+              <w:rPr>
+                <w:rFonts w:ascii="Times New Roman" w:hAnsi="Times New Roman" w:cs="Times New Roman"/>
+              </w:rPr>
+            </w:pPr>
+            <w:r>
+              <w:rPr>
+                <w:rFonts w:ascii="Times New Roman" w:hAnsi="Times New Roman" w:cs="Times New Roman"/>
+              </w:rPr>
+              <w:t>4</w:t>
+            </w:r>
+          </w:p>
+        </w:tc>
+        <w:tc>
+          <w:tcPr>
+            <w:tcW w:w="742" w:type="dxa"/>
+          </w:tcPr>
+          <w:p>
+            <w:pPr>
+              <w:jc w:val="center"/>
+            </w:pPr>
+            <w:r>
+              <w:rPr>
+                <w:rFonts w:ascii="Times New Roman" w:hAnsi="Times New Roman" w:cs="Times New Roman"/>
+              </w:rPr>
+              <w:t>Mới</w:t>
+            </w:r>
+          </w:p>
+        </w:tc>
+        <w:tc>
+          <w:tcPr>
+            <w:tcW w:w="1145" w:type="dxa"/>
+          </w:tcPr>
+          <w:p>
+            <w:pPr>
+              <w:jc w:val="center"/>
+            </w:pPr>
+            <w:r>
+              <w:rPr>
+                <w:rFonts w:ascii="Times New Roman" w:hAnsi="Times New Roman" w:cs="Times New Roman"/>
+              </w:rPr>
+              <w:t>Cũ</w:t>
+            </w:r>
+          </w:p>
+        </w:tc>
+        <w:tc>
+          <w:tcPr>
+            <w:tcW w:w="533" w:type="dxa"/>
+          </w:tcPr>
+          <w:p>
+            <w:pPr>
+              <w:jc w:val="center"/>
+            </w:pPr>
+            <w:r>
+              <w:rPr>
+                <w:rFonts w:ascii="Times New Roman" w:hAnsi="Times New Roman" w:cs="Times New Roman"/>
+              </w:rPr>
+              <w:t>1</w:t>
+            </w:r>
+          </w:p>
+        </w:tc>
+        <w:tc>
+          <w:tcPr>
+            <w:tcW w:w="1096" w:type="dxa"/>
+          </w:tcPr>
+          <w:p>
+            <w:pPr>
+              <w:jc w:val="center"/>
+            </w:pPr>
+            <w:r>
+              <w:rPr>
+                <w:rFonts w:ascii="Times New Roman" w:hAnsi="Times New Roman" w:cs="Times New Roman"/>
+              </w:rPr>
+              <w:t>3</w:t>
+            </w:r>
+          </w:p>
+        </w:tc>
+        <w:tc>
+          <w:tcPr>
+            <w:tcW w:w="533" w:type="dxa"/>
+          </w:tcPr>
+          <w:p>
+            <w:pPr>
+              <w:jc w:val="center"/>
+            </w:pPr>
+            <w:r>
+              <w:rPr>
+                <w:rFonts w:ascii="Times New Roman" w:hAnsi="Times New Roman" w:cs="Times New Roman"/>
+              </w:rPr>
+              <w:t>1</w:t>
+            </w:r>
+          </w:p>
+        </w:tc>
+        <w:tc>
+          <w:tcPr>
+            <w:tcW w:w="859" w:type="dxa"/>
+          </w:tcPr>
+          <w:p>
+            <w:pPr>
+              <w:jc w:val="center"/>
+              <w:rPr>
+                <w:rFonts w:ascii="Times New Roman" w:hAnsi="Times New Roman" w:cs="Times New Roman"/>
+              </w:rPr>
+            </w:pPr>
+            <w:r>
+              <w:rPr>
+                <w:rFonts w:ascii="Times New Roman" w:hAnsi="Times New Roman" w:cs="Times New Roman"/>
+              </w:rPr>
+              <w:t>3</w:t>
+            </w:r>
+          </w:p>
+        </w:tc>
+        <w:tc>
+          <w:tcPr>
+            <w:tcW w:w="897" w:type="dxa"/>
+          </w:tcPr>
+          <w:p>
+            <w:pPr>
+              <w:jc w:val="center"/>
+            </w:pPr>
+            <w:r>
+              <w:rPr>
+                <w:rFonts w:ascii="Times New Roman" w:hAnsi="Times New Roman" w:cs="Times New Roman"/>
+              </w:rPr>
+              <w:t>NGÀY</w:t>
+            </w:r>
+          </w:p>
+        </w:tc>
+      </w:tr>
+      <w:tr>
+        <w:trPr>
+          <w:trHeight w:val="530"/>
+        </w:trPr>
+        <w:tc>
+          <w:tcPr>
+            <w:tcW w:w="1573" w:type="dxa"/>
+          </w:tcPr>
+          <w:p>
+            <w:pPr>
+              <w:jc w:val="center"/>
+              <w:rPr>
+                <w:rFonts w:ascii="Times New Roman" w:hAnsi="Times New Roman" w:cs="Times New Roman"/>
+              </w:rPr>
+            </w:pPr>
+            <w:r>
+              <w:rPr>
+                <w:rFonts w:ascii="Times New Roman" w:hAnsi="Times New Roman" w:cs="Times New Roman"/>
+              </w:rPr>
+              <w:t>XĐCNT</w:t>
+            </w:r>
+          </w:p>
+        </w:tc>
+        <w:tc>
+          <w:tcPr>
+            <w:tcW w:w="1393" w:type="dxa"/>
+          </w:tcPr>
+          <w:p>
+            <w:pPr>
+              <w:jc w:val="center"/>
+              <w:rPr>
+                <w:rFonts w:ascii="Times New Roman" w:hAnsi="Times New Roman" w:cs="Times New Roman"/>
+              </w:rPr>
+            </w:pPr>
+            <w:r>
+              <w:rPr>
+                <w:rFonts w:ascii="Times New Roman" w:hAnsi="Times New Roman" w:cs="Times New Roman"/>
+              </w:rPr>
+              <w:t>Xác định chức năng cụ thể</w:t>
+            </w:r>
+          </w:p>
+        </w:tc>
+        <w:tc>
+          <w:tcPr>
+            <w:tcW w:w="571" w:type="dxa"/>
+          </w:tcPr>
+          <w:p>
+            <w:pPr>
+              <w:jc w:val="center"/>
+              <w:rPr>
+                <w:rFonts w:ascii="Times New Roman" w:hAnsi="Times New Roman" w:cs="Times New Roman"/>
+              </w:rPr>
+            </w:pPr>
+            <w:r>
+              <w:rPr>
+                <w:rFonts w:ascii="Times New Roman" w:hAnsi="Times New Roman" w:cs="Times New Roman"/>
+              </w:rPr>
+              <w:t>2</w:t>
+            </w:r>
+          </w:p>
+        </w:tc>
+        <w:tc>
+          <w:tcPr>
+            <w:tcW w:w="546" w:type="dxa"/>
+          </w:tcPr>
+          <w:p>
+            <w:pPr>
+              <w:jc w:val="center"/>
+              <w:rPr>
+                <w:rFonts w:ascii="Times New Roman" w:hAnsi="Times New Roman" w:cs="Times New Roman"/>
+              </w:rPr>
+            </w:pPr>
+            <w:r>
+              <w:rPr>
+                <w:rFonts w:ascii="Times New Roman" w:hAnsi="Times New Roman" w:cs="Times New Roman"/>
+              </w:rPr>
+              <w:t>3</w:t>
+            </w:r>
+          </w:p>
+        </w:tc>
+        <w:tc>
+          <w:tcPr>
+            <w:tcW w:w="552" w:type="dxa"/>
+          </w:tcPr>
+          <w:p>
+            <w:pPr>
+              <w:jc w:val="center"/>
+              <w:rPr>
+                <w:rFonts w:ascii="Times New Roman" w:hAnsi="Times New Roman" w:cs="Times New Roman"/>
+              </w:rPr>
+            </w:pPr>
+            <w:r>
+              <w:rPr>
+                <w:rFonts w:ascii="Times New Roman" w:hAnsi="Times New Roman" w:cs="Times New Roman"/>
+              </w:rPr>
+              <w:t>4</w:t>
+            </w:r>
+          </w:p>
+        </w:tc>
+        <w:tc>
+          <w:tcPr>
+            <w:tcW w:w="742" w:type="dxa"/>
+          </w:tcPr>
+          <w:p>
+            <w:pPr>
+              <w:jc w:val="center"/>
+            </w:pPr>
+            <w:r>
+              <w:rPr>
+                <w:rFonts w:ascii="Times New Roman" w:hAnsi="Times New Roman" w:cs="Times New Roman"/>
+              </w:rPr>
+              <w:t>Mới</w:t>
+            </w:r>
+          </w:p>
+        </w:tc>
+        <w:tc>
+          <w:tcPr>
+            <w:tcW w:w="1145" w:type="dxa"/>
+          </w:tcPr>
+          <w:p>
+            <w:pPr>
+              <w:jc w:val="center"/>
+            </w:pPr>
+            <w:r>
+              <w:rPr>
+                <w:rFonts w:ascii="Times New Roman" w:hAnsi="Times New Roman" w:cs="Times New Roman"/>
+              </w:rPr>
+              <w:t>Cũ</w:t>
+            </w:r>
+          </w:p>
+        </w:tc>
+        <w:tc>
+          <w:tcPr>
+            <w:tcW w:w="533" w:type="dxa"/>
+          </w:tcPr>
+          <w:p>
+            <w:pPr>
+              <w:jc w:val="center"/>
+            </w:pPr>
+            <w:r>
+              <w:rPr>
+                <w:rFonts w:ascii="Times New Roman" w:hAnsi="Times New Roman" w:cs="Times New Roman"/>
+              </w:rPr>
+              <w:t>1</w:t>
+            </w:r>
+          </w:p>
+        </w:tc>
+        <w:tc>
+          <w:tcPr>
+            <w:tcW w:w="1096" w:type="dxa"/>
+          </w:tcPr>
+          <w:p>
+            <w:pPr>
+              <w:jc w:val="center"/>
+            </w:pPr>
+            <w:r>
+              <w:rPr>
+                <w:rFonts w:ascii="Times New Roman" w:hAnsi="Times New Roman" w:cs="Times New Roman"/>
+              </w:rPr>
+              <w:t>3</w:t>
+            </w:r>
+          </w:p>
+        </w:tc>
+        <w:tc>
+          <w:tcPr>
+            <w:tcW w:w="533" w:type="dxa"/>
+          </w:tcPr>
+          <w:p>
+            <w:pPr>
+              <w:jc w:val="center"/>
+            </w:pPr>
+            <w:r>
+              <w:rPr>
+                <w:rFonts w:ascii="Times New Roman" w:hAnsi="Times New Roman" w:cs="Times New Roman"/>
+              </w:rPr>
+              <w:t>1</w:t>
+            </w:r>
+          </w:p>
+        </w:tc>
+        <w:tc>
+          <w:tcPr>
+            <w:tcW w:w="859" w:type="dxa"/>
+          </w:tcPr>
+          <w:p>
+            <w:pPr>
+              <w:jc w:val="center"/>
+              <w:rPr>
+                <w:rFonts w:ascii="Times New Roman" w:hAnsi="Times New Roman" w:cs="Times New Roman"/>
+              </w:rPr>
+            </w:pPr>
+            <w:r>
+              <w:rPr>
+                <w:rFonts w:ascii="Times New Roman" w:hAnsi="Times New Roman" w:cs="Times New Roman"/>
+              </w:rPr>
+              <w:t>3</w:t>
+            </w:r>
+          </w:p>
+        </w:tc>
+        <w:tc>
+          <w:tcPr>
+            <w:tcW w:w="897" w:type="dxa"/>
+          </w:tcPr>
+          <w:p>
+            <w:pPr>
+              <w:jc w:val="center"/>
+            </w:pPr>
+            <w:r>
+              <w:rPr>
+                <w:rFonts w:ascii="Times New Roman" w:hAnsi="Times New Roman" w:cs="Times New Roman"/>
+              </w:rPr>
+              <w:t>NGÀY</w:t>
+            </w:r>
+          </w:p>
+        </w:tc>
+      </w:tr>
+      <w:tr>
+        <w:trPr>
+          <w:trHeight w:val="575"/>
+        </w:trPr>
+        <w:tc>
+          <w:tcPr>
+            <w:tcW w:w="1573" w:type="dxa"/>
+          </w:tcPr>
+          <w:p>
+            <w:pPr>
+              <w:jc w:val="center"/>
+              <w:rPr>
+                <w:rFonts w:ascii="Times New Roman" w:hAnsi="Times New Roman" w:cs="Times New Roman"/>
+              </w:rPr>
+            </w:pPr>
+            <w:r>
+              <w:rPr>
+                <w:rFonts w:ascii="Times New Roman" w:hAnsi="Times New Roman" w:cs="Times New Roman"/>
+              </w:rPr>
+              <w:t>XĐRRVQLRR</w:t>
+            </w:r>
+          </w:p>
+        </w:tc>
+        <w:tc>
+          <w:tcPr>
+            <w:tcW w:w="1393" w:type="dxa"/>
+          </w:tcPr>
+          <w:p>
+            <w:pPr>
+              <w:jc w:val="center"/>
+              <w:rPr>
+                <w:rFonts w:ascii="Times New Roman" w:hAnsi="Times New Roman" w:cs="Times New Roman"/>
+              </w:rPr>
+            </w:pPr>
+            <w:r>
+              <w:rPr>
+                <w:rFonts w:ascii="Times New Roman" w:hAnsi="Times New Roman" w:cs="Times New Roman"/>
+              </w:rPr>
+              <w:t>Xác định rủi ro và quản lí rủi ro</w:t>
+            </w:r>
+          </w:p>
+        </w:tc>
+        <w:tc>
+          <w:tcPr>
+            <w:tcW w:w="571" w:type="dxa"/>
+          </w:tcPr>
+          <w:p>
+            <w:pPr>
+              <w:jc w:val="center"/>
+              <w:rPr>
+                <w:rFonts w:ascii="Times New Roman" w:hAnsi="Times New Roman" w:cs="Times New Roman"/>
+              </w:rPr>
+            </w:pPr>
+            <w:r>
+              <w:rPr>
+                <w:rFonts w:ascii="Times New Roman" w:hAnsi="Times New Roman" w:cs="Times New Roman"/>
+              </w:rPr>
+              <w:t>1</w:t>
+            </w:r>
+          </w:p>
+        </w:tc>
+        <w:tc>
+          <w:tcPr>
+            <w:tcW w:w="546" w:type="dxa"/>
+          </w:tcPr>
+          <w:p>
+            <w:pPr>
+              <w:jc w:val="center"/>
+              <w:rPr>
+                <w:rFonts w:ascii="Times New Roman" w:hAnsi="Times New Roman" w:cs="Times New Roman"/>
+              </w:rPr>
+            </w:pPr>
+            <w:r>
+              <w:rPr>
+                <w:rFonts w:ascii="Times New Roman" w:hAnsi="Times New Roman" w:cs="Times New Roman"/>
+              </w:rPr>
+              <w:t>2</w:t>
+            </w:r>
+          </w:p>
+        </w:tc>
+        <w:tc>
+          <w:tcPr>
+            <w:tcW w:w="552" w:type="dxa"/>
+          </w:tcPr>
+          <w:p>
+            <w:pPr>
+              <w:jc w:val="center"/>
+              <w:rPr>
+                <w:rFonts w:ascii="Times New Roman" w:hAnsi="Times New Roman" w:cs="Times New Roman"/>
+              </w:rPr>
+            </w:pPr>
+            <w:r>
+              <w:rPr>
+                <w:rFonts w:ascii="Times New Roman" w:hAnsi="Times New Roman" w:cs="Times New Roman"/>
+              </w:rPr>
+              <w:t>3</w:t>
+            </w:r>
+          </w:p>
+        </w:tc>
+        <w:tc>
+          <w:tcPr>
+            <w:tcW w:w="742" w:type="dxa"/>
+          </w:tcPr>
+          <w:p>
+            <w:pPr>
+              <w:jc w:val="center"/>
+            </w:pPr>
+            <w:r>
+              <w:rPr>
+                <w:rFonts w:ascii="Times New Roman" w:hAnsi="Times New Roman" w:cs="Times New Roman"/>
+              </w:rPr>
+              <w:t>Mới</w:t>
+            </w:r>
+          </w:p>
+        </w:tc>
+        <w:tc>
+          <w:tcPr>
+            <w:tcW w:w="1145" w:type="dxa"/>
+          </w:tcPr>
+          <w:p>
+            <w:pPr>
+              <w:jc w:val="center"/>
+            </w:pPr>
+            <w:r>
+              <w:rPr>
+                <w:rFonts w:ascii="Times New Roman" w:hAnsi="Times New Roman" w:cs="Times New Roman"/>
+              </w:rPr>
+              <w:t>Cũ</w:t>
+            </w:r>
+          </w:p>
+        </w:tc>
+        <w:tc>
+          <w:tcPr>
+            <w:tcW w:w="533" w:type="dxa"/>
+          </w:tcPr>
+          <w:p>
+            <w:pPr>
+              <w:jc w:val="center"/>
+            </w:pPr>
+            <w:r>
+              <w:rPr>
+                <w:rFonts w:ascii="Times New Roman" w:hAnsi="Times New Roman" w:cs="Times New Roman"/>
+              </w:rPr>
+              <w:t>1</w:t>
+            </w:r>
+          </w:p>
+        </w:tc>
+        <w:tc>
+          <w:tcPr>
+            <w:tcW w:w="1096" w:type="dxa"/>
+          </w:tcPr>
+          <w:p>
+            <w:pPr>
+              <w:jc w:val="center"/>
+            </w:pPr>
+            <w:r>
+              <w:rPr>
+                <w:rFonts w:ascii="Times New Roman" w:hAnsi="Times New Roman" w:cs="Times New Roman"/>
+              </w:rPr>
+              <w:t>3</w:t>
+            </w:r>
+          </w:p>
+        </w:tc>
+        <w:tc>
+          <w:tcPr>
+            <w:tcW w:w="533" w:type="dxa"/>
+          </w:tcPr>
+          <w:p>
+            <w:pPr>
+              <w:jc w:val="center"/>
+            </w:pPr>
+            <w:r>
+              <w:rPr>
+                <w:rFonts w:ascii="Times New Roman" w:hAnsi="Times New Roman" w:cs="Times New Roman"/>
+              </w:rPr>
+              <w:t>1</w:t>
+            </w:r>
+          </w:p>
+        </w:tc>
+        <w:tc>
+          <w:tcPr>
+            <w:tcW w:w="859" w:type="dxa"/>
+          </w:tcPr>
+          <w:p>
+            <w:pPr>
+              <w:jc w:val="center"/>
+              <w:rPr>
+                <w:rFonts w:ascii="Times New Roman" w:hAnsi="Times New Roman" w:cs="Times New Roman"/>
+              </w:rPr>
+            </w:pPr>
+            <w:r>
+              <w:rPr>
+                <w:rFonts w:ascii="Times New Roman" w:hAnsi="Times New Roman" w:cs="Times New Roman"/>
+              </w:rPr>
+              <w:t>2</w:t>
+            </w:r>
+          </w:p>
+        </w:tc>
+        <w:tc>
+          <w:tcPr>
+            <w:tcW w:w="897" w:type="dxa"/>
+          </w:tcPr>
+          <w:p>
+            <w:pPr>
+              <w:jc w:val="center"/>
+            </w:pPr>
+            <w:r>
+              <w:rPr>
+                <w:rFonts w:ascii="Times New Roman" w:hAnsi="Times New Roman" w:cs="Times New Roman"/>
+              </w:rPr>
+              <w:t>NGÀY</w:t>
+            </w:r>
+          </w:p>
+        </w:tc>
+      </w:tr>
+      <w:tr>
+        <w:trPr>
+          <w:trHeight w:val="575"/>
+        </w:trPr>
+        <w:tc>
+          <w:tcPr>
+            <w:tcW w:w="1573" w:type="dxa"/>
+          </w:tcPr>
+          <w:p>
+            <w:pPr>
+              <w:jc w:val="center"/>
+              <w:rPr>
+                <w:rFonts w:ascii="Times New Roman" w:hAnsi="Times New Roman" w:cs="Times New Roman"/>
+              </w:rPr>
+            </w:pPr>
+            <w:r>
+              <w:rPr>
+                <w:rFonts w:ascii="Times New Roman" w:hAnsi="Times New Roman" w:cs="Times New Roman"/>
+              </w:rPr>
+              <w:t>XDKHDA</w:t>
+            </w:r>
+          </w:p>
+        </w:tc>
+        <w:tc>
+          <w:tcPr>
+            <w:tcW w:w="1393" w:type="dxa"/>
+          </w:tcPr>
+          <w:p>
+            <w:pPr>
+              <w:jc w:val="center"/>
+              <w:rPr>
+                <w:rFonts w:ascii="Times New Roman" w:hAnsi="Times New Roman" w:cs="Times New Roman"/>
+              </w:rPr>
+            </w:pPr>
+            <w:r>
+              <w:rPr>
+                <w:rFonts w:ascii="Times New Roman" w:hAnsi="Times New Roman" w:cs="Times New Roman"/>
+              </w:rPr>
+              <w:t>Xây dựng kế hoạch dự án</w:t>
+            </w:r>
+          </w:p>
+        </w:tc>
+        <w:tc>
+          <w:tcPr>
+            <w:tcW w:w="571" w:type="dxa"/>
+          </w:tcPr>
+          <w:p>
+            <w:pPr>
+              <w:jc w:val="center"/>
+              <w:rPr>
+                <w:rFonts w:ascii="Times New Roman" w:hAnsi="Times New Roman" w:cs="Times New Roman"/>
+              </w:rPr>
+            </w:pPr>
+            <w:r>
+              <w:rPr>
+                <w:rFonts w:ascii="Times New Roman" w:hAnsi="Times New Roman" w:cs="Times New Roman"/>
+              </w:rPr>
+              <w:t>3</w:t>
+            </w:r>
+          </w:p>
+        </w:tc>
+        <w:tc>
+          <w:tcPr>
+            <w:tcW w:w="546" w:type="dxa"/>
+          </w:tcPr>
+          <w:p>
+            <w:pPr>
+              <w:jc w:val="center"/>
+              <w:rPr>
+                <w:rFonts w:ascii="Times New Roman" w:hAnsi="Times New Roman" w:cs="Times New Roman"/>
+              </w:rPr>
+            </w:pPr>
+            <w:r>
+              <w:rPr>
+                <w:rFonts w:ascii="Times New Roman" w:hAnsi="Times New Roman" w:cs="Times New Roman"/>
+              </w:rPr>
+              <w:t>4</w:t>
+            </w:r>
+          </w:p>
+        </w:tc>
+        <w:tc>
+          <w:tcPr>
+            <w:tcW w:w="552" w:type="dxa"/>
+          </w:tcPr>
+          <w:p>
+            <w:pPr>
+              <w:jc w:val="center"/>
+              <w:rPr>
+                <w:rFonts w:ascii="Times New Roman" w:hAnsi="Times New Roman" w:cs="Times New Roman"/>
+              </w:rPr>
+            </w:pPr>
+            <w:r>
+              <w:rPr>
+                <w:rFonts w:ascii="Times New Roman" w:hAnsi="Times New Roman" w:cs="Times New Roman"/>
+              </w:rPr>
+              <w:t>5</w:t>
+            </w:r>
+          </w:p>
+        </w:tc>
+        <w:tc>
+          <w:tcPr>
+            <w:tcW w:w="742" w:type="dxa"/>
+          </w:tcPr>
+          <w:p>
+            <w:pPr>
+              <w:jc w:val="center"/>
+            </w:pPr>
+            <w:r>
+              <w:rPr>
+                <w:rFonts w:ascii="Times New Roman" w:hAnsi="Times New Roman" w:cs="Times New Roman"/>
+              </w:rPr>
+              <w:t>Mới</w:t>
+            </w:r>
+          </w:p>
+        </w:tc>
+        <w:tc>
+          <w:tcPr>
+            <w:tcW w:w="1145" w:type="dxa"/>
+          </w:tcPr>
+          <w:p>
+            <w:pPr>
+              <w:jc w:val="center"/>
+            </w:pPr>
+            <w:r>
+              <w:rPr>
+                <w:rFonts w:ascii="Times New Roman" w:hAnsi="Times New Roman" w:cs="Times New Roman"/>
+              </w:rPr>
+              <w:t>Cũ</w:t>
+            </w:r>
+          </w:p>
+        </w:tc>
+        <w:tc>
+          <w:tcPr>
+            <w:tcW w:w="533" w:type="dxa"/>
+          </w:tcPr>
+          <w:p>
+            <w:pPr>
+              <w:jc w:val="center"/>
+            </w:pPr>
+            <w:r>
+              <w:rPr>
+                <w:rFonts w:ascii="Times New Roman" w:hAnsi="Times New Roman" w:cs="Times New Roman"/>
+              </w:rPr>
+              <w:t>1</w:t>
+            </w:r>
+          </w:p>
+        </w:tc>
+        <w:tc>
+          <w:tcPr>
+            <w:tcW w:w="1096" w:type="dxa"/>
+          </w:tcPr>
+          <w:p>
+            <w:pPr>
+              <w:jc w:val="center"/>
+            </w:pPr>
+            <w:r>
+              <w:rPr>
+                <w:rFonts w:ascii="Times New Roman" w:hAnsi="Times New Roman" w:cs="Times New Roman"/>
+              </w:rPr>
+              <w:t>3</w:t>
+            </w:r>
+          </w:p>
+        </w:tc>
+        <w:tc>
+          <w:tcPr>
+            <w:tcW w:w="533" w:type="dxa"/>
+          </w:tcPr>
+          <w:p>
+            <w:pPr>
+              <w:jc w:val="center"/>
+            </w:pPr>
+            <w:r>
+              <w:rPr>
+                <w:rFonts w:ascii="Times New Roman" w:hAnsi="Times New Roman" w:cs="Times New Roman"/>
+              </w:rPr>
+              <w:t>1</w:t>
+            </w:r>
+          </w:p>
+        </w:tc>
+        <w:tc>
+          <w:tcPr>
+            <w:tcW w:w="859" w:type="dxa"/>
+          </w:tcPr>
+          <w:p>
+            <w:pPr>
+              <w:jc w:val="center"/>
+              <w:rPr>
+                <w:rFonts w:ascii="Times New Roman" w:hAnsi="Times New Roman" w:cs="Times New Roman"/>
+              </w:rPr>
+            </w:pPr>
+            <w:r>
+              <w:rPr>
+                <w:rFonts w:ascii="Times New Roman" w:hAnsi="Times New Roman" w:cs="Times New Roman"/>
+              </w:rPr>
+              <w:t>4</w:t>
+            </w:r>
+          </w:p>
+        </w:tc>
+        <w:tc>
+          <w:tcPr>
+            <w:tcW w:w="897" w:type="dxa"/>
+          </w:tcPr>
+          <w:p>
+            <w:pPr>
+              <w:jc w:val="center"/>
+            </w:pPr>
+            <w:r>
+              <w:rPr>
+                <w:rFonts w:ascii="Times New Roman" w:hAnsi="Times New Roman" w:cs="Times New Roman"/>
+              </w:rPr>
+              <w:t>NGÀY</w:t>
+            </w:r>
+          </w:p>
+        </w:tc>
+      </w:tr>
+      <w:tr>
+        <w:trPr>
+          <w:trHeight w:val="593"/>
+        </w:trPr>
+        <w:tc>
+          <w:tcPr>
+            <w:tcW w:w="1573" w:type="dxa"/>
+          </w:tcPr>
+          <w:p>
+            <w:pPr>
+              <w:jc w:val="center"/>
+              <w:rPr>
+                <w:rFonts w:ascii="Times New Roman" w:hAnsi="Times New Roman" w:cs="Times New Roman"/>
+              </w:rPr>
+            </w:pPr>
+            <w:r>
+              <w:rPr>
+                <w:rFonts w:ascii="Times New Roman" w:hAnsi="Times New Roman" w:cs="Times New Roman"/>
+              </w:rPr>
+              <w:t>TKHT</w:t>
+            </w:r>
+          </w:p>
+        </w:tc>
+        <w:tc>
+          <w:tcPr>
+            <w:tcW w:w="1393" w:type="dxa"/>
+          </w:tcPr>
+          <w:p>
+            <w:pPr>
+              <w:jc w:val="center"/>
+              <w:rPr>
+                <w:rFonts w:ascii="Times New Roman" w:hAnsi="Times New Roman" w:cs="Times New Roman"/>
+              </w:rPr>
+            </w:pPr>
+            <w:r>
+              <w:rPr>
+                <w:rFonts w:ascii="Times New Roman" w:hAnsi="Times New Roman" w:cs="Times New Roman"/>
+              </w:rPr>
+              <w:t>Thiết kế hệ thống</w:t>
+            </w:r>
+          </w:p>
+        </w:tc>
+        <w:tc>
+          <w:tcPr>
+            <w:tcW w:w="571" w:type="dxa"/>
+          </w:tcPr>
+          <w:p>
+            <w:pPr>
+              <w:jc w:val="center"/>
+              <w:rPr>
+                <w:rFonts w:ascii="Times New Roman" w:hAnsi="Times New Roman" w:cs="Times New Roman"/>
+              </w:rPr>
+            </w:pPr>
+            <w:r>
+              <w:rPr>
+                <w:rFonts w:ascii="Times New Roman" w:hAnsi="Times New Roman" w:cs="Times New Roman"/>
+              </w:rPr>
+              <w:t>6</w:t>
+            </w:r>
+          </w:p>
+        </w:tc>
+        <w:tc>
+          <w:tcPr>
+            <w:tcW w:w="546" w:type="dxa"/>
+          </w:tcPr>
+          <w:p>
+            <w:pPr>
+              <w:jc w:val="center"/>
+              <w:rPr>
+                <w:rFonts w:ascii="Times New Roman" w:hAnsi="Times New Roman" w:cs="Times New Roman"/>
+              </w:rPr>
+            </w:pPr>
+            <w:r>
+              <w:rPr>
+                <w:rFonts w:ascii="Times New Roman" w:hAnsi="Times New Roman" w:cs="Times New Roman"/>
+              </w:rPr>
+              <w:t>8</w:t>
+            </w:r>
+          </w:p>
+        </w:tc>
+        <w:tc>
+          <w:tcPr>
+            <w:tcW w:w="552" w:type="dxa"/>
+          </w:tcPr>
+          <w:p>
+            <w:pPr>
+              <w:jc w:val="center"/>
+              <w:rPr>
+                <w:rFonts w:ascii="Times New Roman" w:hAnsi="Times New Roman" w:cs="Times New Roman"/>
+              </w:rPr>
+            </w:pPr>
+            <w:r>
+              <w:rPr>
+                <w:rFonts w:ascii="Times New Roman" w:hAnsi="Times New Roman" w:cs="Times New Roman"/>
+              </w:rPr>
+              <w:t>10</w:t>
+            </w:r>
+          </w:p>
+        </w:tc>
+        <w:tc>
+          <w:tcPr>
+            <w:tcW w:w="742" w:type="dxa"/>
+          </w:tcPr>
+          <w:p>
+            <w:pPr>
+              <w:jc w:val="center"/>
+            </w:pPr>
+            <w:r>
+              <w:rPr>
+                <w:rFonts w:ascii="Times New Roman" w:hAnsi="Times New Roman" w:cs="Times New Roman"/>
+              </w:rPr>
+              <w:t>Mới</w:t>
+            </w:r>
+          </w:p>
+        </w:tc>
+        <w:tc>
+          <w:tcPr>
+            <w:tcW w:w="1145" w:type="dxa"/>
+          </w:tcPr>
+          <w:p>
+            <w:pPr>
+              <w:jc w:val="center"/>
+            </w:pPr>
+            <w:r>
+              <w:rPr>
+                <w:rFonts w:ascii="Times New Roman" w:hAnsi="Times New Roman" w:cs="Times New Roman"/>
+              </w:rPr>
+              <w:t>Cũ</w:t>
+            </w:r>
+          </w:p>
+        </w:tc>
+        <w:tc>
+          <w:tcPr>
+            <w:tcW w:w="533" w:type="dxa"/>
+          </w:tcPr>
+          <w:p>
+            <w:pPr>
+              <w:jc w:val="center"/>
+            </w:pPr>
+            <w:r>
+              <w:rPr>
+                <w:rFonts w:ascii="Times New Roman" w:hAnsi="Times New Roman" w:cs="Times New Roman"/>
+              </w:rPr>
+              <w:t>1</w:t>
+            </w:r>
+          </w:p>
+        </w:tc>
+        <w:tc>
+          <w:tcPr>
+            <w:tcW w:w="1096" w:type="dxa"/>
+          </w:tcPr>
+          <w:p>
+            <w:pPr>
+              <w:jc w:val="center"/>
+            </w:pPr>
+            <w:r>
+              <w:rPr>
+                <w:rFonts w:ascii="Times New Roman" w:hAnsi="Times New Roman" w:cs="Times New Roman"/>
+              </w:rPr>
+              <w:t>3</w:t>
+            </w:r>
+          </w:p>
+        </w:tc>
+        <w:tc>
+          <w:tcPr>
+            <w:tcW w:w="533" w:type="dxa"/>
+          </w:tcPr>
+          <w:p>
+            <w:pPr>
+              <w:jc w:val="center"/>
+            </w:pPr>
+            <w:r>
+              <w:rPr>
+                <w:rFonts w:ascii="Times New Roman" w:hAnsi="Times New Roman" w:cs="Times New Roman"/>
+              </w:rPr>
+              <w:t>1</w:t>
+            </w:r>
+          </w:p>
+        </w:tc>
+        <w:tc>
+          <w:tcPr>
+            <w:tcW w:w="859" w:type="dxa"/>
+          </w:tcPr>
+          <w:p>
+            <w:pPr>
+              <w:jc w:val="center"/>
+              <w:rPr>
+                <w:rFonts w:ascii="Times New Roman" w:hAnsi="Times New Roman" w:cs="Times New Roman"/>
+              </w:rPr>
+            </w:pPr>
+            <w:r>
+              <w:rPr>
+                <w:rFonts w:ascii="Times New Roman" w:hAnsi="Times New Roman" w:cs="Times New Roman"/>
+              </w:rPr>
+              <w:t>8</w:t>
+            </w:r>
+          </w:p>
+        </w:tc>
+        <w:tc>
+          <w:tcPr>
+            <w:tcW w:w="897" w:type="dxa"/>
+          </w:tcPr>
+          <w:p>
+            <w:pPr>
+              <w:jc w:val="center"/>
+            </w:pPr>
+            <w:r>
+              <w:rPr>
+                <w:rFonts w:ascii="Times New Roman" w:hAnsi="Times New Roman" w:cs="Times New Roman"/>
+              </w:rPr>
+              <w:t>NGÀY</w:t>
+            </w:r>
+          </w:p>
+        </w:tc>
+      </w:tr>
+      <w:tr>
+        <w:trPr>
+          <w:trHeight w:val="593"/>
+        </w:trPr>
+        <w:tc>
+          <w:tcPr>
+            <w:tcW w:w="1573" w:type="dxa"/>
+          </w:tcPr>
+          <w:p>
+            <w:pPr>
+              <w:jc w:val="center"/>
+              <w:rPr>
+                <w:rFonts w:ascii="Times New Roman" w:hAnsi="Times New Roman" w:cs="Times New Roman"/>
+              </w:rPr>
+            </w:pPr>
+            <w:r>
+              <w:rPr>
+                <w:rFonts w:ascii="Times New Roman" w:hAnsi="Times New Roman" w:cs="Times New Roman"/>
+              </w:rPr>
+              <w:t>CNQT</w:t>
+            </w:r>
+          </w:p>
+        </w:tc>
+        <w:tc>
+          <w:tcPr>
+            <w:tcW w:w="1393" w:type="dxa"/>
+          </w:tcPr>
+          <w:p>
+            <w:pPr>
+              <w:jc w:val="center"/>
+              <w:rPr>
+                <w:rFonts w:ascii="Times New Roman" w:hAnsi="Times New Roman" w:cs="Times New Roman"/>
+              </w:rPr>
+            </w:pPr>
+            <w:r>
+              <w:rPr>
+                <w:rFonts w:ascii="Times New Roman" w:hAnsi="Times New Roman" w:cs="Times New Roman"/>
+              </w:rPr>
+              <w:t>Chức năng quản trị</w:t>
+            </w:r>
+          </w:p>
+        </w:tc>
+        <w:tc>
+          <w:tcPr>
+            <w:tcW w:w="571" w:type="dxa"/>
+          </w:tcPr>
+          <w:p>
+            <w:pPr>
+              <w:jc w:val="center"/>
+              <w:rPr>
+                <w:rFonts w:ascii="Times New Roman" w:hAnsi="Times New Roman" w:cs="Times New Roman"/>
+              </w:rPr>
+            </w:pPr>
+            <w:r>
+              <w:rPr>
+                <w:rFonts w:ascii="Times New Roman" w:hAnsi="Times New Roman" w:cs="Times New Roman"/>
+              </w:rPr>
+              <w:t>2</w:t>
+            </w:r>
+          </w:p>
+        </w:tc>
+        <w:tc>
+          <w:tcPr>
+            <w:tcW w:w="546" w:type="dxa"/>
+          </w:tcPr>
+          <w:p>
+            <w:pPr>
+              <w:jc w:val="center"/>
+              <w:rPr>
+                <w:rFonts w:ascii="Times New Roman" w:hAnsi="Times New Roman" w:cs="Times New Roman"/>
+              </w:rPr>
+            </w:pPr>
+            <w:r>
+              <w:rPr>
+                <w:rFonts w:ascii="Times New Roman" w:hAnsi="Times New Roman" w:cs="Times New Roman"/>
+              </w:rPr>
+              <w:t>4</w:t>
+            </w:r>
+          </w:p>
+        </w:tc>
+        <w:tc>
+          <w:tcPr>
+            <w:tcW w:w="552" w:type="dxa"/>
+          </w:tcPr>
+          <w:p>
+            <w:pPr>
+              <w:jc w:val="center"/>
+              <w:rPr>
+                <w:rFonts w:ascii="Times New Roman" w:hAnsi="Times New Roman" w:cs="Times New Roman"/>
+              </w:rPr>
+            </w:pPr>
+            <w:r>
+              <w:rPr>
+                <w:rFonts w:ascii="Times New Roman" w:hAnsi="Times New Roman" w:cs="Times New Roman"/>
+              </w:rPr>
+              <w:t>6</w:t>
+            </w:r>
+          </w:p>
+        </w:tc>
+        <w:tc>
+          <w:tcPr>
+            <w:tcW w:w="742" w:type="dxa"/>
+          </w:tcPr>
+          <w:p>
+            <w:pPr>
+              <w:jc w:val="center"/>
+            </w:pPr>
+            <w:r>
+              <w:rPr>
+                <w:rFonts w:ascii="Times New Roman" w:hAnsi="Times New Roman" w:cs="Times New Roman"/>
+              </w:rPr>
+              <w:t>Mới</w:t>
+            </w:r>
+          </w:p>
+        </w:tc>
+        <w:tc>
+          <w:tcPr>
+            <w:tcW w:w="1145" w:type="dxa"/>
+          </w:tcPr>
+          <w:p>
+            <w:pPr>
+              <w:jc w:val="center"/>
+            </w:pPr>
+            <w:r>
+              <w:rPr>
+                <w:rFonts w:ascii="Times New Roman" w:hAnsi="Times New Roman" w:cs="Times New Roman"/>
+              </w:rPr>
+              <w:t>Cũ</w:t>
+            </w:r>
+          </w:p>
+        </w:tc>
+        <w:tc>
+          <w:tcPr>
+            <w:tcW w:w="533" w:type="dxa"/>
+          </w:tcPr>
+          <w:p>
+            <w:pPr>
+              <w:jc w:val="center"/>
+            </w:pPr>
+            <w:r>
+              <w:rPr>
+                <w:rFonts w:ascii="Times New Roman" w:hAnsi="Times New Roman" w:cs="Times New Roman"/>
+              </w:rPr>
+              <w:t>1</w:t>
+            </w:r>
+          </w:p>
+        </w:tc>
+        <w:tc>
+          <w:tcPr>
+            <w:tcW w:w="1096" w:type="dxa"/>
+          </w:tcPr>
+          <w:p>
+            <w:pPr>
+              <w:jc w:val="center"/>
+            </w:pPr>
+            <w:r>
+              <w:rPr>
+                <w:rFonts w:ascii="Times New Roman" w:hAnsi="Times New Roman" w:cs="Times New Roman"/>
+              </w:rPr>
+              <w:t>3</w:t>
+            </w:r>
+          </w:p>
+        </w:tc>
+        <w:tc>
+          <w:tcPr>
+            <w:tcW w:w="533" w:type="dxa"/>
+          </w:tcPr>
+          <w:p>
+            <w:pPr>
+              <w:jc w:val="center"/>
+            </w:pPr>
+            <w:r>
+              <w:rPr>
+                <w:rFonts w:ascii="Times New Roman" w:hAnsi="Times New Roman" w:cs="Times New Roman"/>
+              </w:rPr>
+              <w:t>1</w:t>
+            </w:r>
+          </w:p>
+        </w:tc>
+        <w:tc>
+          <w:tcPr>
+            <w:tcW w:w="859" w:type="dxa"/>
+          </w:tcPr>
+          <w:p>
+            <w:pPr>
+              <w:jc w:val="center"/>
+              <w:rPr>
+                <w:rFonts w:ascii="Times New Roman" w:hAnsi="Times New Roman" w:cs="Times New Roman"/>
+              </w:rPr>
+            </w:pPr>
+            <w:r>
+              <w:rPr>
+                <w:rFonts w:ascii="Times New Roman" w:hAnsi="Times New Roman" w:cs="Times New Roman"/>
+              </w:rPr>
+              <w:t>4</w:t>
+            </w:r>
+          </w:p>
+        </w:tc>
+        <w:tc>
+          <w:tcPr>
+            <w:tcW w:w="897" w:type="dxa"/>
+          </w:tcPr>
+          <w:p>
+            <w:pPr>
+              <w:jc w:val="center"/>
+            </w:pPr>
+            <w:r>
+              <w:rPr>
+                <w:rFonts w:ascii="Times New Roman" w:hAnsi="Times New Roman" w:cs="Times New Roman"/>
+              </w:rPr>
+              <w:t>NGÀY</w:t>
+            </w:r>
+          </w:p>
+        </w:tc>
+      </w:tr>
+      <w:tr>
+        <w:trPr>
+          <w:trHeight w:val="602"/>
+        </w:trPr>
+        <w:tc>
+          <w:tcPr>
+            <w:tcW w:w="1573" w:type="dxa"/>
+          </w:tcPr>
+          <w:p>
+            <w:pPr>
+              <w:jc w:val="center"/>
+              <w:rPr>
+                <w:rFonts w:ascii="Times New Roman" w:hAnsi="Times New Roman" w:cs="Times New Roman"/>
+              </w:rPr>
+            </w:pPr>
+            <w:r>
+              <w:rPr>
+                <w:rFonts w:ascii="Times New Roman" w:hAnsi="Times New Roman" w:cs="Times New Roman"/>
+              </w:rPr>
+              <w:t>CNQLKH</w:t>
+            </w:r>
+          </w:p>
+        </w:tc>
+        <w:tc>
+          <w:tcPr>
+            <w:tcW w:w="1393" w:type="dxa"/>
+          </w:tcPr>
+          <w:p>
+            <w:pPr>
+              <w:jc w:val="center"/>
+              <w:rPr>
+                <w:rFonts w:ascii="Times New Roman" w:hAnsi="Times New Roman" w:cs="Times New Roman"/>
+              </w:rPr>
+            </w:pPr>
+            <w:r>
+              <w:rPr>
+                <w:rFonts w:ascii="Times New Roman" w:hAnsi="Times New Roman" w:cs="Times New Roman"/>
+              </w:rPr>
+              <w:t>Chức năng quản lí khách hang</w:t>
+            </w:r>
+          </w:p>
+        </w:tc>
+        <w:tc>
+          <w:tcPr>
+            <w:tcW w:w="571" w:type="dxa"/>
+          </w:tcPr>
+          <w:p>
+            <w:pPr>
+              <w:jc w:val="center"/>
+              <w:rPr>
+                <w:rFonts w:ascii="Times New Roman" w:hAnsi="Times New Roman" w:cs="Times New Roman"/>
+              </w:rPr>
+            </w:pPr>
+            <w:r>
+              <w:rPr>
+                <w:rFonts w:ascii="Times New Roman" w:hAnsi="Times New Roman" w:cs="Times New Roman"/>
+              </w:rPr>
+              <w:t>2</w:t>
+            </w:r>
+          </w:p>
+        </w:tc>
+        <w:tc>
+          <w:tcPr>
+            <w:tcW w:w="546" w:type="dxa"/>
+          </w:tcPr>
+          <w:p>
+            <w:pPr>
+              <w:jc w:val="center"/>
+              <w:rPr>
+                <w:rFonts w:ascii="Times New Roman" w:hAnsi="Times New Roman" w:cs="Times New Roman"/>
+              </w:rPr>
+            </w:pPr>
+            <w:r>
+              <w:rPr>
+                <w:rFonts w:ascii="Times New Roman" w:hAnsi="Times New Roman" w:cs="Times New Roman"/>
+              </w:rPr>
+              <w:t>4</w:t>
+            </w:r>
+          </w:p>
+        </w:tc>
+        <w:tc>
+          <w:tcPr>
+            <w:tcW w:w="552" w:type="dxa"/>
+          </w:tcPr>
+          <w:p>
+            <w:pPr>
+              <w:jc w:val="center"/>
+              <w:rPr>
+                <w:rFonts w:ascii="Times New Roman" w:hAnsi="Times New Roman" w:cs="Times New Roman"/>
+              </w:rPr>
+            </w:pPr>
+            <w:r>
+              <w:rPr>
+                <w:rFonts w:ascii="Times New Roman" w:hAnsi="Times New Roman" w:cs="Times New Roman"/>
+              </w:rPr>
+              <w:t>6</w:t>
+            </w:r>
+          </w:p>
+        </w:tc>
+        <w:tc>
+          <w:tcPr>
+            <w:tcW w:w="742" w:type="dxa"/>
+          </w:tcPr>
+          <w:p>
+            <w:pPr>
+              <w:jc w:val="center"/>
+            </w:pPr>
+            <w:r>
+              <w:rPr>
+                <w:rFonts w:ascii="Times New Roman" w:hAnsi="Times New Roman" w:cs="Times New Roman"/>
+              </w:rPr>
+              <w:t>Mới</w:t>
+            </w:r>
+          </w:p>
+        </w:tc>
+        <w:tc>
+          <w:tcPr>
+            <w:tcW w:w="1145" w:type="dxa"/>
+          </w:tcPr>
+          <w:p>
+            <w:pPr>
+              <w:jc w:val="center"/>
+            </w:pPr>
+            <w:r>
+              <w:rPr>
+                <w:rFonts w:ascii="Times New Roman" w:hAnsi="Times New Roman" w:cs="Times New Roman"/>
+              </w:rPr>
+              <w:t>Cũ</w:t>
+            </w:r>
+          </w:p>
+        </w:tc>
+        <w:tc>
+          <w:tcPr>
+            <w:tcW w:w="533" w:type="dxa"/>
+          </w:tcPr>
+          <w:p>
+            <w:pPr>
+              <w:jc w:val="center"/>
+            </w:pPr>
+            <w:r>
+              <w:rPr>
+                <w:rFonts w:ascii="Times New Roman" w:hAnsi="Times New Roman" w:cs="Times New Roman"/>
+              </w:rPr>
+              <w:t>1</w:t>
+            </w:r>
+          </w:p>
+        </w:tc>
+        <w:tc>
+          <w:tcPr>
+            <w:tcW w:w="1096" w:type="dxa"/>
+          </w:tcPr>
+          <w:p>
+            <w:pPr>
+              <w:jc w:val="center"/>
+            </w:pPr>
+            <w:r>
+              <w:rPr>
+                <w:rFonts w:ascii="Times New Roman" w:hAnsi="Times New Roman" w:cs="Times New Roman"/>
+              </w:rPr>
+              <w:t>3</w:t>
+            </w:r>
+          </w:p>
+        </w:tc>
+        <w:tc>
+          <w:tcPr>
+            <w:tcW w:w="533" w:type="dxa"/>
+          </w:tcPr>
+          <w:p>
+            <w:pPr>
+              <w:jc w:val="center"/>
+            </w:pPr>
+            <w:r>
+              <w:rPr>
+                <w:rFonts w:ascii="Times New Roman" w:hAnsi="Times New Roman" w:cs="Times New Roman"/>
+              </w:rPr>
+              <w:t>1</w:t>
+            </w:r>
+          </w:p>
+        </w:tc>
+        <w:tc>
+          <w:tcPr>
+            <w:tcW w:w="859" w:type="dxa"/>
+          </w:tcPr>
+          <w:p>
+            <w:pPr>
+              <w:jc w:val="center"/>
+              <w:rPr>
+                <w:rFonts w:ascii="Times New Roman" w:hAnsi="Times New Roman" w:cs="Times New Roman"/>
+              </w:rPr>
+            </w:pPr>
+            <w:r>
+              <w:rPr>
+                <w:rFonts w:ascii="Times New Roman" w:hAnsi="Times New Roman" w:cs="Times New Roman"/>
+              </w:rPr>
+              <w:t>4</w:t>
+            </w:r>
+          </w:p>
+        </w:tc>
+        <w:tc>
+          <w:tcPr>
+            <w:tcW w:w="897" w:type="dxa"/>
+          </w:tcPr>
+          <w:p>
+            <w:pPr>
+              <w:jc w:val="center"/>
+            </w:pPr>
+            <w:r>
+              <w:rPr>
+                <w:rFonts w:ascii="Times New Roman" w:hAnsi="Times New Roman" w:cs="Times New Roman"/>
+              </w:rPr>
+              <w:t>NGÀY</w:t>
+            </w:r>
+          </w:p>
+        </w:tc>
+      </w:tr>
+      <w:tr>
+        <w:trPr>
+          <w:trHeight w:val="602"/>
+        </w:trPr>
+        <w:tc>
+          <w:tcPr>
+            <w:tcW w:w="1573" w:type="dxa"/>
+          </w:tcPr>
+          <w:p>
+            <w:pPr>
+              <w:jc w:val="center"/>
+              <w:rPr>
+                <w:rFonts w:ascii="Times New Roman" w:hAnsi="Times New Roman" w:cs="Times New Roman"/>
+              </w:rPr>
+            </w:pPr>
+            <w:r>
+              <w:rPr>
+                <w:rFonts w:ascii="Times New Roman" w:hAnsi="Times New Roman" w:cs="Times New Roman"/>
+              </w:rPr>
+              <w:t>KTSP</w:t>
+            </w:r>
+          </w:p>
+        </w:tc>
+        <w:tc>
+          <w:tcPr>
+            <w:tcW w:w="1393" w:type="dxa"/>
+          </w:tcPr>
+          <w:p>
+            <w:pPr>
+              <w:jc w:val="center"/>
+              <w:rPr>
+                <w:rFonts w:ascii="Times New Roman" w:hAnsi="Times New Roman" w:cs="Times New Roman"/>
+              </w:rPr>
+            </w:pPr>
+            <w:r>
+              <w:rPr>
+                <w:rFonts w:ascii="Times New Roman" w:hAnsi="Times New Roman" w:cs="Times New Roman"/>
+              </w:rPr>
+              <w:t>Kiểm thử sản phẩm</w:t>
+            </w:r>
+          </w:p>
+        </w:tc>
+        <w:tc>
+          <w:tcPr>
+            <w:tcW w:w="571" w:type="dxa"/>
+          </w:tcPr>
+          <w:p>
+            <w:pPr>
+              <w:jc w:val="center"/>
+              <w:rPr>
+                <w:rFonts w:ascii="Times New Roman" w:hAnsi="Times New Roman" w:cs="Times New Roman"/>
+              </w:rPr>
+            </w:pPr>
+            <w:r>
+              <w:rPr>
+                <w:rFonts w:ascii="Times New Roman" w:hAnsi="Times New Roman" w:cs="Times New Roman"/>
+              </w:rPr>
+              <w:t>1</w:t>
+            </w:r>
+          </w:p>
+        </w:tc>
+        <w:tc>
+          <w:tcPr>
+            <w:tcW w:w="546" w:type="dxa"/>
+          </w:tcPr>
+          <w:p>
+            <w:pPr>
+              <w:jc w:val="center"/>
+              <w:rPr>
+                <w:rFonts w:ascii="Times New Roman" w:hAnsi="Times New Roman" w:cs="Times New Roman"/>
+              </w:rPr>
+            </w:pPr>
+            <w:r>
+              <w:rPr>
+                <w:rFonts w:ascii="Times New Roman" w:hAnsi="Times New Roman" w:cs="Times New Roman"/>
+              </w:rPr>
+              <w:t>1</w:t>
+            </w:r>
+          </w:p>
+        </w:tc>
+        <w:tc>
+          <w:tcPr>
+            <w:tcW w:w="552" w:type="dxa"/>
+          </w:tcPr>
+          <w:p>
+            <w:pPr>
+              <w:jc w:val="center"/>
+              <w:rPr>
+                <w:rFonts w:ascii="Times New Roman" w:hAnsi="Times New Roman" w:cs="Times New Roman"/>
+              </w:rPr>
+            </w:pPr>
+            <w:r>
+              <w:rPr>
+                <w:rFonts w:ascii="Times New Roman" w:hAnsi="Times New Roman" w:cs="Times New Roman"/>
+              </w:rPr>
+              <w:t>1</w:t>
+            </w:r>
+          </w:p>
+        </w:tc>
+        <w:tc>
+          <w:tcPr>
+            <w:tcW w:w="742" w:type="dxa"/>
+          </w:tcPr>
+          <w:p>
+            <w:pPr>
+              <w:jc w:val="center"/>
+            </w:pPr>
+            <w:r>
+              <w:rPr>
+                <w:rFonts w:ascii="Times New Roman" w:hAnsi="Times New Roman" w:cs="Times New Roman"/>
+              </w:rPr>
+              <w:t>Mới</w:t>
+            </w:r>
+          </w:p>
+        </w:tc>
+        <w:tc>
+          <w:tcPr>
+            <w:tcW w:w="1145" w:type="dxa"/>
+          </w:tcPr>
+          <w:p>
+            <w:pPr>
+              <w:jc w:val="center"/>
+            </w:pPr>
+            <w:r>
+              <w:rPr>
+                <w:rFonts w:ascii="Times New Roman" w:hAnsi="Times New Roman" w:cs="Times New Roman"/>
+              </w:rPr>
+              <w:t>Cũ</w:t>
+            </w:r>
+          </w:p>
+        </w:tc>
+        <w:tc>
+          <w:tcPr>
+            <w:tcW w:w="533" w:type="dxa"/>
+          </w:tcPr>
+          <w:p>
+            <w:pPr>
+              <w:jc w:val="center"/>
+            </w:pPr>
+            <w:r>
+              <w:rPr>
+                <w:rFonts w:ascii="Times New Roman" w:hAnsi="Times New Roman" w:cs="Times New Roman"/>
+              </w:rPr>
+              <w:t>1</w:t>
+            </w:r>
+          </w:p>
+        </w:tc>
+        <w:tc>
+          <w:tcPr>
+            <w:tcW w:w="1096" w:type="dxa"/>
+          </w:tcPr>
+          <w:p>
+            <w:pPr>
+              <w:jc w:val="center"/>
+            </w:pPr>
+            <w:r>
+              <w:rPr>
+                <w:rFonts w:ascii="Times New Roman" w:hAnsi="Times New Roman" w:cs="Times New Roman"/>
+              </w:rPr>
+              <w:t>3</w:t>
+            </w:r>
+          </w:p>
+        </w:tc>
+        <w:tc>
+          <w:tcPr>
+            <w:tcW w:w="533" w:type="dxa"/>
+          </w:tcPr>
+          <w:p>
+            <w:pPr>
+              <w:jc w:val="center"/>
+            </w:pPr>
+            <w:r>
+              <w:rPr>
+                <w:rFonts w:ascii="Times New Roman" w:hAnsi="Times New Roman" w:cs="Times New Roman"/>
+              </w:rPr>
+              <w:t>1</w:t>
+            </w:r>
+          </w:p>
+        </w:tc>
+        <w:tc>
+          <w:tcPr>
+            <w:tcW w:w="859" w:type="dxa"/>
+          </w:tcPr>
+          <w:p>
+            <w:pPr>
+              <w:jc w:val="center"/>
+              <w:rPr>
+                <w:rFonts w:ascii="Times New Roman" w:hAnsi="Times New Roman" w:cs="Times New Roman"/>
+              </w:rPr>
+            </w:pPr>
+            <w:r>
+              <w:rPr>
+                <w:rFonts w:ascii="Times New Roman" w:hAnsi="Times New Roman" w:cs="Times New Roman"/>
+              </w:rPr>
+              <w:t>1</w:t>
+            </w:r>
+          </w:p>
+        </w:tc>
+        <w:tc>
+          <w:tcPr>
+            <w:tcW w:w="897" w:type="dxa"/>
+          </w:tcPr>
+          <w:p>
+            <w:pPr>
+              <w:jc w:val="center"/>
+            </w:pPr>
+            <w:r>
+              <w:rPr>
+                <w:rFonts w:ascii="Times New Roman" w:hAnsi="Times New Roman" w:cs="Times New Roman"/>
+              </w:rPr>
+              <w:t>NGÀY</w:t>
+            </w:r>
+          </w:p>
+        </w:tc>
+      </w:tr>
+      <w:tr>
+        <w:trPr>
+          <w:trHeight w:val="620"/>
+        </w:trPr>
+        <w:tc>
+          <w:tcPr>
+            <w:tcW w:w="1573" w:type="dxa"/>
+          </w:tcPr>
+          <w:p>
+            <w:pPr>
+              <w:jc w:val="center"/>
+              <w:rPr>
+                <w:rFonts w:ascii="Times New Roman" w:hAnsi="Times New Roman" w:cs="Times New Roman"/>
+              </w:rPr>
+            </w:pPr>
+            <w:r>
+              <w:rPr>
+                <w:rFonts w:ascii="Times New Roman" w:hAnsi="Times New Roman" w:cs="Times New Roman"/>
+              </w:rPr>
+              <w:t>BGSP</w:t>
+            </w:r>
+          </w:p>
+        </w:tc>
+        <w:tc>
+          <w:tcPr>
+            <w:tcW w:w="1393" w:type="dxa"/>
+          </w:tcPr>
+          <w:p>
+            <w:pPr>
+              <w:jc w:val="center"/>
+              <w:rPr>
+                <w:rFonts w:ascii="Times New Roman" w:hAnsi="Times New Roman" w:cs="Times New Roman"/>
+              </w:rPr>
+            </w:pPr>
+            <w:r>
+              <w:rPr>
+                <w:rFonts w:ascii="Times New Roman" w:hAnsi="Times New Roman" w:cs="Times New Roman"/>
+              </w:rPr>
+              <w:t>Bàn giao sản phẩm</w:t>
+            </w:r>
+          </w:p>
+        </w:tc>
+        <w:tc>
+          <w:tcPr>
+            <w:tcW w:w="571" w:type="dxa"/>
+          </w:tcPr>
+          <w:p>
+            <w:pPr>
+              <w:jc w:val="center"/>
+              <w:rPr>
+                <w:rFonts w:ascii="Times New Roman" w:hAnsi="Times New Roman" w:cs="Times New Roman"/>
+              </w:rPr>
+            </w:pPr>
+            <w:r>
+              <w:rPr>
+                <w:rFonts w:ascii="Times New Roman" w:hAnsi="Times New Roman" w:cs="Times New Roman"/>
+              </w:rPr>
+              <w:t>1</w:t>
+            </w:r>
+          </w:p>
+        </w:tc>
+        <w:tc>
+          <w:tcPr>
+            <w:tcW w:w="546" w:type="dxa"/>
+          </w:tcPr>
+          <w:p>
+            <w:pPr>
+              <w:jc w:val="center"/>
+              <w:rPr>
+                <w:rFonts w:ascii="Times New Roman" w:hAnsi="Times New Roman" w:cs="Times New Roman"/>
+              </w:rPr>
+            </w:pPr>
+            <w:r>
+              <w:rPr>
+                <w:rFonts w:ascii="Times New Roman" w:hAnsi="Times New Roman" w:cs="Times New Roman"/>
+              </w:rPr>
+              <w:t>1</w:t>
+            </w:r>
+          </w:p>
+        </w:tc>
+        <w:tc>
+          <w:tcPr>
+            <w:tcW w:w="552" w:type="dxa"/>
+          </w:tcPr>
+          <w:p>
+            <w:pPr>
+              <w:jc w:val="center"/>
+              <w:rPr>
+                <w:rFonts w:ascii="Times New Roman" w:hAnsi="Times New Roman" w:cs="Times New Roman"/>
+              </w:rPr>
+            </w:pPr>
+            <w:r>
+              <w:rPr>
+                <w:rFonts w:ascii="Times New Roman" w:hAnsi="Times New Roman" w:cs="Times New Roman"/>
+              </w:rPr>
+              <w:t>1</w:t>
+            </w:r>
+          </w:p>
+        </w:tc>
+        <w:tc>
+          <w:tcPr>
+            <w:tcW w:w="742" w:type="dxa"/>
+          </w:tcPr>
+          <w:p>
+            <w:pPr>
+              <w:jc w:val="center"/>
+            </w:pPr>
+            <w:r>
+              <w:rPr>
+                <w:rFonts w:ascii="Times New Roman" w:hAnsi="Times New Roman" w:cs="Times New Roman"/>
+              </w:rPr>
+              <w:t>Mới</w:t>
+            </w:r>
+          </w:p>
+        </w:tc>
+        <w:tc>
+          <w:tcPr>
+            <w:tcW w:w="1145" w:type="dxa"/>
+          </w:tcPr>
+          <w:p>
+            <w:pPr>
+              <w:jc w:val="center"/>
+            </w:pPr>
+            <w:r>
+              <w:rPr>
+                <w:rFonts w:ascii="Times New Roman" w:hAnsi="Times New Roman" w:cs="Times New Roman"/>
+              </w:rPr>
+              <w:t>Cũ</w:t>
+            </w:r>
+          </w:p>
+        </w:tc>
+        <w:tc>
+          <w:tcPr>
+            <w:tcW w:w="533" w:type="dxa"/>
+          </w:tcPr>
+          <w:p>
+            <w:pPr>
+              <w:jc w:val="center"/>
+            </w:pPr>
+            <w:r>
+              <w:rPr>
+                <w:rFonts w:ascii="Times New Roman" w:hAnsi="Times New Roman" w:cs="Times New Roman"/>
+              </w:rPr>
+              <w:t>1</w:t>
+            </w:r>
+          </w:p>
+        </w:tc>
+        <w:tc>
+          <w:tcPr>
+            <w:tcW w:w="1096" w:type="dxa"/>
+          </w:tcPr>
+          <w:p>
+            <w:pPr>
+              <w:jc w:val="center"/>
+            </w:pPr>
+            <w:r>
+              <w:rPr>
+                <w:rFonts w:ascii="Times New Roman" w:hAnsi="Times New Roman" w:cs="Times New Roman"/>
+              </w:rPr>
+              <w:t>3</w:t>
+            </w:r>
+          </w:p>
+        </w:tc>
+        <w:tc>
+          <w:tcPr>
+            <w:tcW w:w="533" w:type="dxa"/>
+          </w:tcPr>
+          <w:p>
+            <w:pPr>
+              <w:jc w:val="center"/>
+            </w:pPr>
+            <w:r>
+              <w:rPr>
+                <w:rFonts w:ascii="Times New Roman" w:hAnsi="Times New Roman" w:cs="Times New Roman"/>
+              </w:rPr>
+              <w:t>1</w:t>
+            </w:r>
+          </w:p>
+        </w:tc>
+        <w:tc>
+          <w:tcPr>
+            <w:tcW w:w="859" w:type="dxa"/>
+          </w:tcPr>
+          <w:p>
+            <w:pPr>
+              <w:jc w:val="center"/>
+              <w:rPr>
+                <w:rFonts w:ascii="Times New Roman" w:hAnsi="Times New Roman" w:cs="Times New Roman"/>
+              </w:rPr>
+            </w:pPr>
+            <w:r>
+              <w:rPr>
+                <w:rFonts w:ascii="Times New Roman" w:hAnsi="Times New Roman" w:cs="Times New Roman"/>
+              </w:rPr>
+              <w:t>1</w:t>
+            </w:r>
+          </w:p>
+        </w:tc>
+        <w:tc>
+          <w:tcPr>
+            <w:tcW w:w="897" w:type="dxa"/>
+          </w:tcPr>
+          <w:p>
+            <w:pPr>
+              <w:jc w:val="center"/>
+            </w:pPr>
+            <w:r>
+              <w:rPr>
+                <w:rFonts w:ascii="Times New Roman" w:hAnsi="Times New Roman" w:cs="Times New Roman"/>
+              </w:rPr>
+              <w:t>NGÀY</w:t>
+            </w:r>
+          </w:p>
+        </w:tc>
+      </w:tr>
+      <w:tr>
+        <w:trPr>
+          <w:trHeight w:val="710"/>
+        </w:trPr>
+        <w:tc>
+          <w:tcPr>
+            <w:tcW w:w="1573" w:type="dxa"/>
+          </w:tcPr>
+          <w:p>
+            <w:pPr>
+              <w:jc w:val="center"/>
+              <w:rPr>
+                <w:rFonts w:ascii="Times New Roman" w:hAnsi="Times New Roman" w:cs="Times New Roman"/>
+              </w:rPr>
+            </w:pPr>
+            <w:r>
+              <w:rPr>
+                <w:rFonts w:ascii="Times New Roman" w:hAnsi="Times New Roman" w:cs="Times New Roman"/>
+              </w:rPr>
+              <w:lastRenderedPageBreak/>
+              <w:t>BTVNCHT</w:t>
+            </w:r>
+          </w:p>
+        </w:tc>
+        <w:tc>
+          <w:tcPr>
+            <w:tcW w:w="1393" w:type="dxa"/>
+          </w:tcPr>
+          <w:p>
+            <w:pPr>
+              <w:jc w:val="center"/>
+              <w:rPr>
+                <w:rFonts w:ascii="Times New Roman" w:hAnsi="Times New Roman" w:cs="Times New Roman"/>
+              </w:rPr>
+            </w:pPr>
+            <w:r>
+              <w:rPr>
+                <w:rFonts w:ascii="Times New Roman" w:hAnsi="Times New Roman" w:cs="Times New Roman"/>
+              </w:rPr>
+              <w:t>Bảo trì và nâng cấp hệ thống</w:t>
+            </w:r>
+          </w:p>
+        </w:tc>
+        <w:tc>
+          <w:tcPr>
+            <w:tcW w:w="571" w:type="dxa"/>
+          </w:tcPr>
+          <w:p>
+            <w:pPr>
+              <w:jc w:val="center"/>
+              <w:rPr>
+                <w:rFonts w:ascii="Times New Roman" w:hAnsi="Times New Roman" w:cs="Times New Roman"/>
+              </w:rPr>
+            </w:pPr>
+          </w:p>
+        </w:tc>
+        <w:tc>
+          <w:tcPr>
+            <w:tcW w:w="546" w:type="dxa"/>
+          </w:tcPr>
+          <w:p>
+            <w:pPr>
+              <w:jc w:val="center"/>
+              <w:rPr>
+                <w:rFonts w:ascii="Times New Roman" w:hAnsi="Times New Roman" w:cs="Times New Roman"/>
+              </w:rPr>
+            </w:pPr>
+          </w:p>
+        </w:tc>
+        <w:tc>
+          <w:tcPr>
+            <w:tcW w:w="552" w:type="dxa"/>
+          </w:tcPr>
+          <w:p>
+            <w:pPr>
+              <w:jc w:val="center"/>
+              <w:rPr>
+                <w:rFonts w:ascii="Times New Roman" w:hAnsi="Times New Roman" w:cs="Times New Roman"/>
+              </w:rPr>
+            </w:pPr>
+          </w:p>
+        </w:tc>
+        <w:tc>
+          <w:tcPr>
+            <w:tcW w:w="742" w:type="dxa"/>
+          </w:tcPr>
+          <w:p>
+            <w:pPr>
+              <w:jc w:val="center"/>
+            </w:pPr>
+          </w:p>
+        </w:tc>
+        <w:tc>
+          <w:tcPr>
+            <w:tcW w:w="1145" w:type="dxa"/>
+          </w:tcPr>
+          <w:p>
+            <w:pPr>
+              <w:jc w:val="center"/>
+            </w:pPr>
+          </w:p>
+        </w:tc>
+        <w:tc>
+          <w:tcPr>
+            <w:tcW w:w="533" w:type="dxa"/>
+          </w:tcPr>
+          <w:p>
+            <w:pPr>
+              <w:jc w:val="center"/>
+              <w:rPr>
+                <w:rFonts w:ascii="Times New Roman" w:hAnsi="Times New Roman" w:cs="Times New Roman"/>
+              </w:rPr>
+            </w:pPr>
+          </w:p>
+        </w:tc>
+        <w:tc>
+          <w:tcPr>
+            <w:tcW w:w="1096" w:type="dxa"/>
+          </w:tcPr>
+          <w:p>
+            <w:pPr>
+              <w:jc w:val="center"/>
+              <w:rPr>
+                <w:rFonts w:ascii="Times New Roman" w:hAnsi="Times New Roman" w:cs="Times New Roman"/>
+              </w:rPr>
+            </w:pPr>
+          </w:p>
+        </w:tc>
+        <w:tc>
+          <w:tcPr>
+            <w:tcW w:w="533" w:type="dxa"/>
+          </w:tcPr>
+          <w:p>
+            <w:pPr>
+              <w:jc w:val="center"/>
+              <w:rPr>
+                <w:rFonts w:ascii="Times New Roman" w:hAnsi="Times New Roman" w:cs="Times New Roman"/>
+              </w:rPr>
+            </w:pPr>
+          </w:p>
+        </w:tc>
+        <w:tc>
+          <w:tcPr>
+            <w:tcW w:w="859" w:type="dxa"/>
+          </w:tcPr>
+          <w:p>
+            <w:pPr>
+              <w:jc w:val="center"/>
+              <w:rPr>
+                <w:rFonts w:ascii="Times New Roman" w:hAnsi="Times New Roman" w:cs="Times New Roman"/>
+              </w:rPr>
+            </w:pPr>
+          </w:p>
+        </w:tc>
+        <w:tc>
+          <w:tcPr>
+            <w:tcW w:w="897" w:type="dxa"/>
+          </w:tcPr>
+          <w:p>
+            <w:pPr>
+              <w:jc w:val="center"/>
+              <w:rPr>
+                <w:rFonts w:ascii="Times New Roman" w:hAnsi="Times New Roman" w:cs="Times New Roman"/>
+              </w:rPr>
+            </w:pPr>
+          </w:p>
+        </w:tc>
+      </w:tr>
+      <w:tr>
+        <w:trPr>
+          <w:trHeight w:val="710"/>
+        </w:trPr>
+        <w:tc>
+          <w:tcPr>
+            <w:tcW w:w="1573" w:type="dxa"/>
+          </w:tcPr>
+          <w:p>
+            <w:pPr>
+              <w:jc w:val="center"/>
+              <w:rPr>
+                <w:rFonts w:ascii="Times New Roman" w:hAnsi="Times New Roman" w:cs="Times New Roman"/>
+              </w:rPr>
+            </w:pPr>
+            <w:r>
+              <w:rPr>
+                <w:rFonts w:ascii="Times New Roman" w:hAnsi="Times New Roman" w:cs="Times New Roman"/>
+              </w:rPr>
+              <w:t>TỔNG QUAN</w:t>
+            </w:r>
+          </w:p>
+        </w:tc>
+        <w:tc>
+          <w:tcPr>
+            <w:tcW w:w="1393" w:type="dxa"/>
+          </w:tcPr>
+          <w:p>
+            <w:pPr>
+              <w:jc w:val="center"/>
+              <w:rPr>
+                <w:rFonts w:ascii="Times New Roman" w:hAnsi="Times New Roman" w:cs="Times New Roman"/>
+              </w:rPr>
+            </w:pPr>
+          </w:p>
+        </w:tc>
+        <w:tc>
+          <w:tcPr>
+            <w:tcW w:w="571" w:type="dxa"/>
+          </w:tcPr>
+          <w:p>
+            <w:pPr>
+              <w:jc w:val="center"/>
+              <w:rPr>
+                <w:rFonts w:ascii="Times New Roman" w:hAnsi="Times New Roman" w:cs="Times New Roman"/>
+              </w:rPr>
+            </w:pPr>
+            <w:r>
+              <w:rPr>
+                <w:rFonts w:ascii="Times New Roman" w:hAnsi="Times New Roman" w:cs="Times New Roman"/>
+              </w:rPr>
+              <w:t>21</w:t>
+            </w:r>
+          </w:p>
+        </w:tc>
+        <w:tc>
+          <w:tcPr>
+            <w:tcW w:w="546" w:type="dxa"/>
+          </w:tcPr>
+          <w:p>
+            <w:pPr>
+              <w:jc w:val="center"/>
+              <w:rPr>
+                <w:rFonts w:ascii="Times New Roman" w:hAnsi="Times New Roman" w:cs="Times New Roman"/>
+              </w:rPr>
+            </w:pPr>
+            <w:r>
+              <w:rPr>
+                <w:rFonts w:ascii="Times New Roman" w:hAnsi="Times New Roman" w:cs="Times New Roman"/>
+              </w:rPr>
+              <w:t>32</w:t>
+            </w:r>
+          </w:p>
+        </w:tc>
+        <w:tc>
+          <w:tcPr>
+            <w:tcW w:w="552" w:type="dxa"/>
+          </w:tcPr>
+          <w:p>
+            <w:pPr>
+              <w:jc w:val="center"/>
+              <w:rPr>
+                <w:rFonts w:ascii="Times New Roman" w:hAnsi="Times New Roman" w:cs="Times New Roman"/>
+              </w:rPr>
+            </w:pPr>
+            <w:r>
+              <w:rPr>
+                <w:rFonts w:ascii="Times New Roman" w:hAnsi="Times New Roman" w:cs="Times New Roman"/>
+              </w:rPr>
+              <w:t>43</w:t>
+            </w:r>
+          </w:p>
+        </w:tc>
+        <w:tc>
+          <w:tcPr>
+            <w:tcW w:w="742" w:type="dxa"/>
+          </w:tcPr>
+          <w:p>
+            <w:pPr>
+              <w:jc w:val="center"/>
+              <w:rPr>
+                <w:rFonts w:ascii="Times New Roman" w:hAnsi="Times New Roman" w:cs="Times New Roman"/>
+              </w:rPr>
+            </w:pPr>
+          </w:p>
+        </w:tc>
+        <w:tc>
+          <w:tcPr>
+            <w:tcW w:w="1145" w:type="dxa"/>
+          </w:tcPr>
+          <w:p>
+            <w:pPr>
+              <w:jc w:val="center"/>
+              <w:rPr>
+                <w:rFonts w:ascii="Times New Roman" w:hAnsi="Times New Roman" w:cs="Times New Roman"/>
+              </w:rPr>
+            </w:pPr>
+          </w:p>
+        </w:tc>
+        <w:tc>
+          <w:tcPr>
+            <w:tcW w:w="533" w:type="dxa"/>
+          </w:tcPr>
+          <w:p>
+            <w:pPr>
+              <w:jc w:val="center"/>
+              <w:rPr>
+                <w:rFonts w:ascii="Times New Roman" w:hAnsi="Times New Roman" w:cs="Times New Roman"/>
+              </w:rPr>
+            </w:pPr>
+          </w:p>
+        </w:tc>
+        <w:tc>
+          <w:tcPr>
+            <w:tcW w:w="1096" w:type="dxa"/>
+          </w:tcPr>
+          <w:p>
+            <w:pPr>
+              <w:jc w:val="center"/>
+              <w:rPr>
+                <w:rFonts w:ascii="Times New Roman" w:hAnsi="Times New Roman" w:cs="Times New Roman"/>
+              </w:rPr>
+            </w:pPr>
+          </w:p>
+        </w:tc>
+        <w:tc>
+          <w:tcPr>
+            <w:tcW w:w="533" w:type="dxa"/>
+          </w:tcPr>
+          <w:p>
+            <w:pPr>
+              <w:jc w:val="center"/>
+              <w:rPr>
+                <w:rFonts w:ascii="Times New Roman" w:hAnsi="Times New Roman" w:cs="Times New Roman"/>
+              </w:rPr>
+            </w:pPr>
+          </w:p>
+        </w:tc>
+        <w:tc>
+          <w:tcPr>
+            <w:tcW w:w="859" w:type="dxa"/>
+          </w:tcPr>
+          <w:p>
+            <w:pPr>
+              <w:jc w:val="center"/>
+              <w:rPr>
+                <w:rFonts w:ascii="Times New Roman" w:hAnsi="Times New Roman" w:cs="Times New Roman"/>
+              </w:rPr>
+            </w:pPr>
+            <w:r>
+              <w:rPr>
+                <w:rFonts w:ascii="Times New Roman" w:hAnsi="Times New Roman" w:cs="Times New Roman"/>
+              </w:rPr>
+              <w:t>32</w:t>
+            </w:r>
+          </w:p>
+        </w:tc>
+        <w:tc>
+          <w:tcPr>
+            <w:tcW w:w="897" w:type="dxa"/>
+          </w:tcPr>
+          <w:p>
+            <w:pPr>
+              <w:jc w:val="center"/>
+              <w:rPr>
+                <w:rFonts w:ascii="Times New Roman" w:hAnsi="Times New Roman" w:cs="Times New Roman"/>
+              </w:rPr>
+            </w:pPr>
+            <w:r>
+              <w:rPr>
+                <w:rFonts w:ascii="Times New Roman" w:hAnsi="Times New Roman" w:cs="Times New Roman"/>
+              </w:rPr>
+              <w:t>NGÀY</w:t>
+            </w:r>
+          </w:p>
+        </w:tc>
+      </w:tr>
+    </w:tbl>
     <w:p>
       <w:pPr>
-        <w:pStyle w:val="3"/>
-        <w:numPr>
-          <w:ilvl w:val="0"/>
-          <w:numId w:val="0"/>
-        </w:numPr>
-        <w:ind w:left="426"/>
+        <w:pStyle w:val="Heading2"/>
+        <w:rPr>
+          <w:rFonts w:ascii="Times New Roman" w:hAnsi="Times New Roman" w:cs="Times New Roman"/>
+          <w:noProof/>
+          <w:sz w:val="28"/>
+          <w:szCs w:val="28"/>
+          <w:lang w:val="vi-VN"/>
+        </w:rPr>
       </w:pPr>
     </w:p>
     <w:p>
       <w:pPr>
-        <w:pStyle w:val="2"/>
-        <w:numPr>
-          <w:ilvl w:val="0"/>
-          <w:numId w:val="0"/>
-        </w:numPr>
-        <w:tabs>
-          <w:tab w:val="left" w:pos="3510"/>
-        </w:tabs>
-        <w:ind w:left="180"/>
-      </w:pPr>
-      <w:r>
-        <w:rPr>
-          <w:b w:val="0"/>
+        <w:pStyle w:val="Bang"/>
+        <w:ind w:left="0" w:hanging="284"/>
+        <w:rPr>
           <w:noProof/>
-          <w:sz w:val="28"/>
-          <w:szCs w:val="28"/>
-        </w:rPr>
-        <w:drawing>
-          <wp:inline distT="0" distB="0" distL="0" distR="0" wp14:anchorId="14418735" wp14:editId="30ECB93F">
-            <wp:extent cx="5972175" cy="4011930"/>
-            <wp:effectExtent l="0" t="0" r="9525" b="7620"/>
-            <wp:docPr id="26" name="Hình ảnh 26"/>
-            <wp:cNvGraphicFramePr>
-              <a:graphicFrameLocks xmlns:a="http://schemas.openxmlformats.org/drawingml/2006/main" noChangeAspect="1"/>
-            </wp:cNvGraphicFramePr>
-            <a:graphic xmlns:a="http://schemas.openxmlformats.org/drawingml/2006/main">
-              <a:graphicData uri="http://schemas.openxmlformats.org/drawingml/2006/picture">
-                <pic:pic xmlns:pic="http://schemas.openxmlformats.org/drawingml/2006/picture">
-                  <pic:nvPicPr>
-                    <pic:cNvPr id="26" name="9C081A5.tmp"/>
-                    <pic:cNvPicPr/>
-                  </pic:nvPicPr>
-                  <pic:blipFill>
-                    <a:blip r:embed="rId13">
-                      <a:extLst>
-                        <a:ext uri="{28A0092B-C50C-407E-A947-70E740481C1C}">
-                          <a14:useLocalDpi xmlns:a14="http://schemas.microsoft.com/office/drawing/2010/main" val="0"/>
-                        </a:ext>
-                      </a:extLst>
-                    </a:blip>
-                    <a:stretch>
-                      <a:fillRect/>
-                    </a:stretch>
-                  </pic:blipFill>
-                  <pic:spPr>
-                    <a:xfrm>
-                      <a:off x="0" y="0"/>
-                      <a:ext cx="5972175" cy="4011930"/>
-                    </a:xfrm>
-                    <a:prstGeom prst="rect">
-                      <a:avLst/>
-                    </a:prstGeom>
-                  </pic:spPr>
-                </pic:pic>
-              </a:graphicData>
-            </a:graphic>
-          </wp:inline>
-        </w:drawing>
-      </w:r>
+        </w:rPr>
+      </w:pPr>
+      <w:bookmarkStart w:id="9" w:name="_Toc514363782"/>
+      <w:bookmarkStart w:id="10" w:name="_Toc514372972"/>
+      <w:bookmarkStart w:id="11" w:name="_Toc514377449"/>
+      <w:r>
+        <w:rPr>
+          <w:noProof/>
+        </w:rPr>
+        <w:t>Bảng ước lượng thời gian công việc</w:t>
+      </w:r>
+      <w:bookmarkEnd w:id="9"/>
+      <w:bookmarkEnd w:id="10"/>
+      <w:bookmarkEnd w:id="11"/>
     </w:p>
     <w:p>
       <w:pPr>
-        <w:pStyle w:val="2"/>
-        <w:numPr>
-          <w:ilvl w:val="0"/>
-          <w:numId w:val="0"/>
-        </w:numPr>
-        <w:ind w:left="641"/>
-      </w:pPr>
-    </w:p>
-    <w:p>
-      <w:pPr>
-        <w:pStyle w:val="Heading2"/>
-        <w:rPr>
-          <w:rFonts w:ascii="Times New Roman" w:hAnsi="Times New Roman" w:cs="Times New Roman"/>
-          <w:noProof/>
-          <w:sz w:val="28"/>
-          <w:szCs w:val="28"/>
-          <w:lang w:val="vi-VN"/>
-        </w:rPr>
-      </w:pPr>
-    </w:p>
-    <w:p>
-      <w:pPr>
-        <w:pStyle w:val="Bang"/>
-        <w:ind w:left="0" w:hanging="284"/>
-        <w:rPr>
-          <w:noProof/>
-        </w:rPr>
-      </w:pPr>
-      <w:bookmarkStart w:id="8" w:name="_Toc514363782"/>
-      <w:bookmarkStart w:id="9" w:name="_Toc514372972"/>
-      <w:bookmarkStart w:id="10" w:name="_Toc514377449"/>
-      <w:r>
-        <w:rPr>
-          <w:noProof/>
-        </w:rPr>
-        <w:t>Bảng ước lượng thời gian công việc</w:t>
-      </w:r>
-      <w:bookmarkEnd w:id="8"/>
-      <w:bookmarkEnd w:id="9"/>
-      <w:bookmarkEnd w:id="10"/>
-    </w:p>
-    <w:p>
-      <w:pPr>
         <w:pStyle w:val="3"/>
-        <w:rPr>
-          <w:sz w:val="32"/>
-          <w:szCs w:val="32"/>
-        </w:rPr>
-      </w:pPr>
-      <w:r>
-        <w:br w:type="page"/>
-      </w:r>
-      <w:bookmarkStart w:id="11" w:name="_Toc514372836"/>
-      <w:bookmarkStart w:id="12" w:name="_Toc514377041"/>
-      <w:r>
-        <w:lastRenderedPageBreak/>
-        <w:t>Lập bảng hoạt động công việc</w:t>
-      </w:r>
-      <w:bookmarkEnd w:id="11"/>
-      <w:bookmarkEnd w:id="12"/>
-      <w:r>
-        <w:rPr>
-          <w:sz w:val="32"/>
-          <w:szCs w:val="32"/>
-        </w:rPr>
-        <w:t xml:space="preserve"> </w:t>
+      </w:pPr>
+      <w:r>
+        <w:t>Bảng kế hoạch công việc</w:t>
       </w:r>
     </w:p>
     <w:tbl>
@@ -7208,23 +10030,36 @@
     <w:p>
       <w:pPr>
         <w:pStyle w:val="Bang"/>
+        <w:numPr>
+          <w:ilvl w:val="0"/>
+          <w:numId w:val="0"/>
+        </w:numPr>
+        <w:jc w:val="left"/>
+        <w:rPr>
+          <w:noProof/>
+        </w:rPr>
+      </w:pPr>
+    </w:p>
+    <w:p>
+      <w:pPr>
+        <w:pStyle w:val="Bang"/>
         <w:ind w:left="0" w:hanging="284"/>
         <w:rPr>
           <w:noProof/>
         </w:rPr>
       </w:pPr>
-      <w:bookmarkStart w:id="13" w:name="_Toc514363783"/>
-      <w:bookmarkStart w:id="14" w:name="_Toc514372973"/>
-      <w:bookmarkStart w:id="15" w:name="_Toc514377450"/>
+      <w:bookmarkStart w:id="12" w:name="_Toc514363783"/>
+      <w:bookmarkStart w:id="13" w:name="_Toc514372973"/>
+      <w:bookmarkStart w:id="14" w:name="_Toc514377450"/>
       <w:r>
         <w:rPr>
           <w:noProof/>
         </w:rPr>
         <w:t>Bảng hoạt động công việc</w:t>
       </w:r>
+      <w:bookmarkEnd w:id="12"/>
       <w:bookmarkEnd w:id="13"/>
       <w:bookmarkEnd w:id="14"/>
-      <w:bookmarkEnd w:id="15"/>
     </w:p>
     <w:p>
       <w:pPr>
@@ -7237,22 +10072,32 @@
       <w:pPr>
         <w:pStyle w:val="3"/>
       </w:pPr>
-      <w:bookmarkStart w:id="16" w:name="_Toc514372837"/>
-      <w:bookmarkStart w:id="17" w:name="_Toc514377042"/>
+      <w:bookmarkStart w:id="15" w:name="_Toc514372837"/>
+      <w:bookmarkStart w:id="16" w:name="_Toc514377042"/>
       <w:r>
         <w:t>Biểu đồ PERT</w:t>
       </w:r>
+      <w:bookmarkEnd w:id="15"/>
       <w:bookmarkEnd w:id="16"/>
-      <w:bookmarkEnd w:id="17"/>
     </w:p>
     <w:p>
       <w:pPr>
+        <w:pStyle w:val="3"/>
+        <w:numPr>
+          <w:ilvl w:val="0"/>
+          <w:numId w:val="0"/>
+        </w:numPr>
+        <w:ind w:left="426"/>
+      </w:pPr>
+    </w:p>
+    <w:p>
+      <w:pPr>
         <w:rPr>
           <w:rFonts w:ascii="Times New Roman" w:hAnsi="Times New Roman" w:cs="Times New Roman"/>
           <w:noProof/>
         </w:rPr>
       </w:pPr>
-      <w:bookmarkStart w:id="18" w:name="_Toc514363616"/>
+      <w:bookmarkStart w:id="17" w:name="_Toc514363616"/>
     </w:p>
     <w:p>
       <w:pPr>
@@ -7277,24 +10122,24 @@
         </w:tabs>
         <w:ind w:left="0" w:hanging="284"/>
       </w:pPr>
-      <w:bookmarkStart w:id="19" w:name="_Toc514377421"/>
+      <w:bookmarkStart w:id="18" w:name="_Toc514377421"/>
       <w:r>
         <w:t>Biểu đồ PERT</w:t>
       </w:r>
+      <w:bookmarkEnd w:id="17"/>
       <w:bookmarkEnd w:id="18"/>
-      <w:bookmarkEnd w:id="19"/>
     </w:p>
     <w:p>
       <w:pPr>
         <w:pStyle w:val="3"/>
       </w:pPr>
-      <w:bookmarkStart w:id="20" w:name="_Toc514372839"/>
-      <w:bookmarkStart w:id="21" w:name="_Toc514377044"/>
+      <w:bookmarkStart w:id="19" w:name="_Toc514372839"/>
+      <w:bookmarkStart w:id="20" w:name="_Toc514377044"/>
       <w:r>
         <w:t>Thời gian tối thiểu, thời gian đối đa cho dự án.</w:t>
       </w:r>
+      <w:bookmarkEnd w:id="19"/>
       <w:bookmarkEnd w:id="20"/>
-      <w:bookmarkEnd w:id="21"/>
     </w:p>
     <w:p>
       <w:pPr>
@@ -7371,10 +10216,9 @@
         <w:pStyle w:val="2"/>
       </w:pPr>
       <w:r>
-        <w:lastRenderedPageBreak/>
         <w:t xml:space="preserve"> </w:t>
       </w:r>
-      <w:bookmarkStart w:id="22" w:name="_Toc476730053"/>
+      <w:bookmarkStart w:id="21" w:name="_Toc476730053"/>
       <w:r>
         <w:t>Công nghệ sử dụ</w:t>
       </w:r>
@@ -7384,7 +10228,7 @@
       <w:r>
         <w:t>:</w:t>
       </w:r>
-      <w:bookmarkEnd w:id="22"/>
+      <w:bookmarkEnd w:id="21"/>
     </w:p>
     <w:p>
       <w:pPr>
@@ -7469,7 +10313,7 @@
         </w:rPr>
         <w:t>Yêu cầu máy chủ có cấu hình tối thiểu như sau: 1 Core, 2 GB RAM, 10GB ổ cứng trống.</w:t>
       </w:r>
-      <w:bookmarkStart w:id="23" w:name="_Toc476730062"/>
+      <w:bookmarkStart w:id="22" w:name="_Toc476730062"/>
     </w:p>
     <w:p>
       <w:pPr>
@@ -7522,7 +10366,7 @@
         </w:rPr>
         <w:t>CHƯƠNG 2: PHÂN TÍCH HỆ THỐNG</w:t>
       </w:r>
-      <w:bookmarkEnd w:id="23"/>
+      <w:bookmarkEnd w:id="22"/>
     </w:p>
     <w:p>
       <w:pPr>
@@ -7601,7 +10445,7 @@
                     <pic:cNvPicPr/>
                   </pic:nvPicPr>
                   <pic:blipFill>
-                    <a:blip r:embed="rId14">
+                    <a:blip r:embed="rId13">
                       <a:extLst>
                         <a:ext uri="{28A0092B-C50C-407E-A947-70E740481C1C}">
                           <a14:useLocalDpi xmlns:a14="http://schemas.microsoft.com/office/drawing/2010/main" val="0"/>
@@ -7676,7 +10520,7 @@
           <w:szCs w:val="26"/>
         </w:rPr>
       </w:pPr>
-      <w:bookmarkStart w:id="24" w:name="_Toc501709213"/>
+      <w:bookmarkStart w:id="23" w:name="_Toc501709213"/>
       <w:r>
         <w:rPr>
           <w:rFonts w:ascii="Times New Roman" w:hAnsi="Times New Roman" w:cs="Times New Roman"/>
@@ -7686,7 +10530,7 @@
         </w:rPr>
         <w:t xml:space="preserve">Use-Case </w:t>
       </w:r>
-      <w:bookmarkEnd w:id="24"/>
+      <w:bookmarkEnd w:id="23"/>
       <w:r>
         <w:rPr>
           <w:rFonts w:ascii="Times New Roman" w:hAnsi="Times New Roman" w:cs="Times New Roman"/>
@@ -9075,7 +11919,7 @@
           <w:lang w:val="nl-NL"/>
         </w:rPr>
       </w:pPr>
-      <w:bookmarkStart w:id="25" w:name="_Toc476730068"/>
+      <w:bookmarkStart w:id="24" w:name="_Toc476730068"/>
       <w:bookmarkEnd w:id="0"/>
     </w:p>
     <w:p>
@@ -9112,8 +11956,6 @@
         </w:rPr>
         <w:tab/>
       </w:r>
-      <w:bookmarkStart w:id="26" w:name="_GoBack"/>
-      <w:bookmarkEnd w:id="26"/>
     </w:p>
     <w:p>
       <w:pPr>
@@ -9202,7 +12044,7 @@
         <w:t>như sau:</w:t>
       </w:r>
     </w:p>
-    <w:bookmarkEnd w:id="25"/>
+    <w:bookmarkEnd w:id="24"/>
     <w:p>
       <w:pPr>
         <w:pStyle w:val="ListParagraph"/>
@@ -12049,8 +14891,8 @@
         </w:rPr>
         <w:lastRenderedPageBreak/>
         <w:pict>
-          <v:shape id="_x0000_i1025" type="#_x0000_t75" style="width:342.4pt;height:545pt">
-            <v:imagedata r:id="rId15" o:title="Untitled"/>
+          <v:shape id="_x0000_i1025" type="#_x0000_t75" style="width:342.75pt;height:544.5pt">
+            <v:imagedata r:id="rId14" o:title="Untitled"/>
           </v:shape>
         </w:pict>
       </w:r>
@@ -12093,6 +14935,75 @@
             <wp:extent cx="5972175" cy="3761105"/>
             <wp:effectExtent l="0" t="0" r="9525" b="0"/>
             <wp:docPr id="12" name="Picture 12"/>
+            <wp:cNvGraphicFramePr>
+              <a:graphicFrameLocks xmlns:a="http://schemas.openxmlformats.org/drawingml/2006/main" noChangeAspect="1"/>
+            </wp:cNvGraphicFramePr>
+            <a:graphic xmlns:a="http://schemas.openxmlformats.org/drawingml/2006/main">
+              <a:graphicData uri="http://schemas.openxmlformats.org/drawingml/2006/picture">
+                <pic:pic xmlns:pic="http://schemas.openxmlformats.org/drawingml/2006/picture">
+                  <pic:nvPicPr>
+                    <pic:cNvPr id="1" name=""/>
+                    <pic:cNvPicPr/>
+                  </pic:nvPicPr>
+                  <pic:blipFill>
+                    <a:blip r:embed="rId15"/>
+                    <a:stretch>
+                      <a:fillRect/>
+                    </a:stretch>
+                  </pic:blipFill>
+                  <pic:spPr>
+                    <a:xfrm>
+                      <a:off x="0" y="0"/>
+                      <a:ext cx="5972175" cy="3761105"/>
+                    </a:xfrm>
+                    <a:prstGeom prst="rect">
+                      <a:avLst/>
+                    </a:prstGeom>
+                  </pic:spPr>
+                </pic:pic>
+              </a:graphicData>
+            </a:graphic>
+          </wp:inline>
+        </w:drawing>
+      </w:r>
+    </w:p>
+    <w:p>
+      <w:pPr>
+        <w:jc w:val="center"/>
+        <w:rPr>
+          <w:rFonts w:ascii="Times New Roman" w:hAnsi="Times New Roman" w:cs="Times New Roman"/>
+          <w:sz w:val="28"/>
+          <w:szCs w:val="28"/>
+        </w:rPr>
+      </w:pPr>
+      <w:r>
+        <w:rPr>
+          <w:rFonts w:ascii="Times New Roman" w:hAnsi="Times New Roman" w:cs="Times New Roman"/>
+          <w:sz w:val="28"/>
+          <w:szCs w:val="28"/>
+        </w:rPr>
+        <w:t>Giao diện trang đặt sách</w:t>
+      </w:r>
+    </w:p>
+    <w:p>
+      <w:pPr>
+        <w:jc w:val="center"/>
+        <w:rPr>
+          <w:rFonts w:ascii="Times New Roman" w:hAnsi="Times New Roman" w:cs="Times New Roman"/>
+          <w:sz w:val="28"/>
+          <w:szCs w:val="28"/>
+        </w:rPr>
+      </w:pPr>
+      <w:r>
+        <w:rPr>
+          <w:rFonts w:ascii="Times New Roman" w:hAnsi="Times New Roman" w:cs="Times New Roman"/>
+          <w:noProof/>
+        </w:rPr>
+        <w:drawing>
+          <wp:inline distT="0" distB="0" distL="0" distR="0" wp14:anchorId="302BB5D9" wp14:editId="43764873">
+            <wp:extent cx="5972175" cy="3719830"/>
+            <wp:effectExtent l="0" t="0" r="9525" b="0"/>
+            <wp:docPr id="13" name="Picture 13"/>
             <wp:cNvGraphicFramePr>
               <a:graphicFrameLocks xmlns:a="http://schemas.openxmlformats.org/drawingml/2006/main" noChangeAspect="1"/>
             </wp:cNvGraphicFramePr>
@@ -12112,7 +15023,7 @@
                   <pic:spPr>
                     <a:xfrm>
                       <a:off x="0" y="0"/>
-                      <a:ext cx="5972175" cy="3761105"/>
+                      <a:ext cx="5972175" cy="3719830"/>
                     </a:xfrm>
                     <a:prstGeom prst="rect">
                       <a:avLst/>
@@ -12140,7 +15051,8 @@
           <w:sz w:val="28"/>
           <w:szCs w:val="28"/>
         </w:rPr>
-        <w:t>Giao diện trang đặt sách</w:t>
+        <w:lastRenderedPageBreak/>
+        <w:t>Giao diện trang thông tin người đặt sách</w:t>
       </w:r>
     </w:p>
     <w:p>
@@ -12158,10 +15070,10 @@
           <w:noProof/>
         </w:rPr>
         <w:drawing>
-          <wp:inline distT="0" distB="0" distL="0" distR="0" wp14:anchorId="302BB5D9" wp14:editId="43764873">
-            <wp:extent cx="5972175" cy="3719830"/>
+          <wp:inline distT="0" distB="0" distL="0" distR="0" wp14:anchorId="122D8987" wp14:editId="299BB365">
+            <wp:extent cx="5972175" cy="3509010"/>
             <wp:effectExtent l="0" t="0" r="9525" b="0"/>
-            <wp:docPr id="13" name="Picture 13"/>
+            <wp:docPr id="15" name="Picture 15"/>
             <wp:cNvGraphicFramePr>
               <a:graphicFrameLocks xmlns:a="http://schemas.openxmlformats.org/drawingml/2006/main" noChangeAspect="1"/>
             </wp:cNvGraphicFramePr>
@@ -12181,7 +15093,7 @@
                   <pic:spPr>
                     <a:xfrm>
                       <a:off x="0" y="0"/>
-                      <a:ext cx="5972175" cy="3719830"/>
+                      <a:ext cx="5972175" cy="3509010"/>
                     </a:xfrm>
                     <a:prstGeom prst="rect">
                       <a:avLst/>
@@ -12209,8 +15121,7 @@
           <w:sz w:val="28"/>
           <w:szCs w:val="28"/>
         </w:rPr>
-        <w:lastRenderedPageBreak/>
-        <w:t>Giao diện trang thông tin người đặt sách</w:t>
+        <w:t>Giao diện trang kiểm tra tình trạng đơn hàng</w:t>
       </w:r>
     </w:p>
     <w:p>
@@ -12227,11 +15138,12 @@
           <w:rFonts w:ascii="Times New Roman" w:hAnsi="Times New Roman" w:cs="Times New Roman"/>
           <w:noProof/>
         </w:rPr>
+        <w:lastRenderedPageBreak/>
         <w:drawing>
-          <wp:inline distT="0" distB="0" distL="0" distR="0" wp14:anchorId="122D8987" wp14:editId="299BB365">
-            <wp:extent cx="5972175" cy="3509010"/>
+          <wp:inline distT="0" distB="0" distL="0" distR="0" wp14:anchorId="1ACD6BFD" wp14:editId="473C4B3F">
+            <wp:extent cx="5972175" cy="4104640"/>
             <wp:effectExtent l="0" t="0" r="9525" b="0"/>
-            <wp:docPr id="15" name="Picture 15"/>
+            <wp:docPr id="16" name="Picture 16"/>
             <wp:cNvGraphicFramePr>
               <a:graphicFrameLocks xmlns:a="http://schemas.openxmlformats.org/drawingml/2006/main" noChangeAspect="1"/>
             </wp:cNvGraphicFramePr>
@@ -12251,76 +15163,6 @@
                   <pic:spPr>
                     <a:xfrm>
                       <a:off x="0" y="0"/>
-                      <a:ext cx="5972175" cy="3509010"/>
-                    </a:xfrm>
-                    <a:prstGeom prst="rect">
-                      <a:avLst/>
-                    </a:prstGeom>
-                  </pic:spPr>
-                </pic:pic>
-              </a:graphicData>
-            </a:graphic>
-          </wp:inline>
-        </w:drawing>
-      </w:r>
-    </w:p>
-    <w:p>
-      <w:pPr>
-        <w:jc w:val="center"/>
-        <w:rPr>
-          <w:rFonts w:ascii="Times New Roman" w:hAnsi="Times New Roman" w:cs="Times New Roman"/>
-          <w:sz w:val="28"/>
-          <w:szCs w:val="28"/>
-        </w:rPr>
-      </w:pPr>
-      <w:r>
-        <w:rPr>
-          <w:rFonts w:ascii="Times New Roman" w:hAnsi="Times New Roman" w:cs="Times New Roman"/>
-          <w:sz w:val="28"/>
-          <w:szCs w:val="28"/>
-        </w:rPr>
-        <w:t>Giao diện trang kiểm tra tình trạng đơn hàng</w:t>
-      </w:r>
-    </w:p>
-    <w:p>
-      <w:pPr>
-        <w:jc w:val="center"/>
-        <w:rPr>
-          <w:rFonts w:ascii="Times New Roman" w:hAnsi="Times New Roman" w:cs="Times New Roman"/>
-          <w:sz w:val="28"/>
-          <w:szCs w:val="28"/>
-        </w:rPr>
-      </w:pPr>
-      <w:r>
-        <w:rPr>
-          <w:rFonts w:ascii="Times New Roman" w:hAnsi="Times New Roman" w:cs="Times New Roman"/>
-          <w:noProof/>
-        </w:rPr>
-        <w:lastRenderedPageBreak/>
-        <w:drawing>
-          <wp:inline distT="0" distB="0" distL="0" distR="0" wp14:anchorId="1ACD6BFD" wp14:editId="473C4B3F">
-            <wp:extent cx="5972175" cy="4104640"/>
-            <wp:effectExtent l="0" t="0" r="9525" b="0"/>
-            <wp:docPr id="16" name="Picture 16"/>
-            <wp:cNvGraphicFramePr>
-              <a:graphicFrameLocks xmlns:a="http://schemas.openxmlformats.org/drawingml/2006/main" noChangeAspect="1"/>
-            </wp:cNvGraphicFramePr>
-            <a:graphic xmlns:a="http://schemas.openxmlformats.org/drawingml/2006/main">
-              <a:graphicData uri="http://schemas.openxmlformats.org/drawingml/2006/picture">
-                <pic:pic xmlns:pic="http://schemas.openxmlformats.org/drawingml/2006/picture">
-                  <pic:nvPicPr>
-                    <pic:cNvPr id="1" name=""/>
-                    <pic:cNvPicPr/>
-                  </pic:nvPicPr>
-                  <pic:blipFill>
-                    <a:blip r:embed="rId19"/>
-                    <a:stretch>
-                      <a:fillRect/>
-                    </a:stretch>
-                  </pic:blipFill>
-                  <pic:spPr>
-                    <a:xfrm>
-                      <a:off x="0" y="0"/>
                       <a:ext cx="5972175" cy="4104640"/>
                     </a:xfrm>
                     <a:prstGeom prst="rect">
@@ -12385,7 +15227,7 @@
           <w:szCs w:val="28"/>
         </w:rPr>
       </w:pPr>
-      <w:bookmarkStart w:id="27" w:name="_Toc476730090"/>
+      <w:bookmarkStart w:id="25" w:name="_Toc476730090"/>
       <w:r>
         <w:rPr>
           <w:rFonts w:ascii="Times New Roman" w:hAnsi="Times New Roman" w:cs="Times New Roman"/>
@@ -12437,7 +15279,7 @@
         </w:rPr>
         <w:t>T QUẢ VÀ HƯỚNG PHÁT TRIỂN</w:t>
       </w:r>
-      <w:bookmarkEnd w:id="27"/>
+      <w:bookmarkEnd w:id="25"/>
     </w:p>
     <w:p>
       <w:pPr>
@@ -12455,7 +15297,7 @@
           <w:szCs w:val="28"/>
         </w:rPr>
       </w:pPr>
-      <w:bookmarkStart w:id="28" w:name="_Toc476730091"/>
+      <w:bookmarkStart w:id="26" w:name="_Toc476730091"/>
       <w:r>
         <w:rPr>
           <w:rFonts w:ascii="Times New Roman" w:hAnsi="Times New Roman" w:cs="Times New Roman"/>
@@ -12486,7 +15328,7 @@
         <w:t>(liệt kê chức năng và hình ảnh minh họa)</w:t>
       </w:r>
     </w:p>
-    <w:bookmarkEnd w:id="28"/>
+    <w:bookmarkEnd w:id="26"/>
     <w:p>
       <w:pPr>
         <w:pStyle w:val="ListParagraph"/>
@@ -12531,7 +15373,7 @@
           <w:szCs w:val="28"/>
         </w:rPr>
       </w:pPr>
-      <w:bookmarkStart w:id="29" w:name="_Toc476730094"/>
+      <w:bookmarkStart w:id="27" w:name="_Toc476730094"/>
       <w:r>
         <w:rPr>
           <w:rFonts w:ascii="Times New Roman" w:hAnsi="Times New Roman" w:cs="Times New Roman"/>
@@ -12540,7 +15382,7 @@
         </w:rPr>
         <w:t>Hướng phát triển</w:t>
       </w:r>
-      <w:bookmarkEnd w:id="29"/>
+      <w:bookmarkEnd w:id="27"/>
     </w:p>
     <w:p>
       <w:pPr>
@@ -12560,7 +15402,7 @@
         </w:rPr>
         <w:br w:type="page"/>
       </w:r>
-      <w:bookmarkStart w:id="30" w:name="_Toc476730095"/>
+      <w:bookmarkStart w:id="28" w:name="_Toc476730095"/>
       <w:r>
         <w:rPr>
           <w:rFonts w:ascii="Times New Roman" w:hAnsi="Times New Roman" w:cs="Times New Roman"/>
@@ -12571,7 +15413,7 @@
         <w:lastRenderedPageBreak/>
         <w:t>TÀI LIỆU THAM KHẢO</w:t>
       </w:r>
-      <w:bookmarkEnd w:id="30"/>
+      <w:bookmarkEnd w:id="28"/>
     </w:p>
     <w:p>
       <w:pPr>
@@ -12650,8 +15492,8 @@
       </w:pPr>
     </w:p>
     <w:sectPr>
-      <w:headerReference w:type="default" r:id="rId20"/>
-      <w:footerReference w:type="default" r:id="rId21"/>
+      <w:headerReference w:type="default" r:id="rId19"/>
+      <w:footerReference w:type="default" r:id="rId20"/>
       <w:type w:val="continuous"/>
       <w:pgSz w:w="12240" w:h="15840" w:code="1"/>
       <w:pgMar w:top="1134" w:right="1134" w:bottom="1134" w:left="1701" w:header="360" w:footer="420" w:gutter="0"/>
@@ -12850,7 +15692,7 @@
             <w:sz w:val="26"/>
             <w:szCs w:val="26"/>
           </w:rPr>
-          <w:t>13</w:t>
+          <w:t>5</w:t>
         </w:r>
         <w:r>
           <w:rPr>
@@ -18888,7 +21730,7 @@
 </file>
 
 <file path=customXml/itemProps1.xml><?xml version="1.0" encoding="utf-8"?>
-<ds:datastoreItem xmlns:ds="http://schemas.openxmlformats.org/officeDocument/2006/customXml" ds:itemID="{D34D1287-A80E-496E-9CFC-7D89066C55DB}">
+<ds:datastoreItem xmlns:ds="http://schemas.openxmlformats.org/officeDocument/2006/customXml" ds:itemID="{0493027C-EAC0-44C0-B8B7-0A91C636F616}">
   <ds:schemaRefs>
     <ds:schemaRef ds:uri="http://schemas.openxmlformats.org/officeDocument/2006/bibliography"/>
   </ds:schemaRefs>

</xml_diff>

<commit_message>
them vai component trong admin
</commit_message>
<xml_diff>
--- a/Document/BaoCaoDoAnChuyenNganh_Nhom5_Beta_17-10.docx
+++ b/Document/BaoCaoDoAnChuyenNganh_Nhom5_Beta_17-10.docx
@@ -4524,8 +4524,6 @@
               </w:rPr>
               <w:t>Khó báo quát tất cả nội dung.</w:t>
             </w:r>
-            <w:bookmarkStart w:id="4" w:name="_GoBack"/>
-            <w:bookmarkEnd w:id="4"/>
           </w:p>
           <w:p>
             <w:pPr>
@@ -4653,15 +4651,15 @@
         <w:pStyle w:val="Bang"/>
         <w:ind w:left="0" w:hanging="284"/>
       </w:pPr>
-      <w:bookmarkStart w:id="5" w:name="_Toc514363780"/>
-      <w:bookmarkStart w:id="6" w:name="_Toc514372970"/>
-      <w:bookmarkStart w:id="7" w:name="_Toc514377447"/>
+      <w:bookmarkStart w:id="4" w:name="_Toc514363780"/>
+      <w:bookmarkStart w:id="5" w:name="_Toc514372970"/>
+      <w:bookmarkStart w:id="6" w:name="_Toc514377447"/>
       <w:r>
         <w:t>Bảng phân tích SWOT</w:t>
       </w:r>
+      <w:bookmarkEnd w:id="4"/>
       <w:bookmarkEnd w:id="5"/>
       <w:bookmarkEnd w:id="6"/>
-      <w:bookmarkEnd w:id="7"/>
     </w:p>
     <w:p>
       <w:pPr>
@@ -4677,7 +4675,7 @@
       <w:pPr>
         <w:pStyle w:val="2"/>
       </w:pPr>
-      <w:bookmarkStart w:id="8" w:name="_Toc476730052"/>
+      <w:bookmarkStart w:id="7" w:name="_Toc476730052"/>
       <w:r>
         <w:t xml:space="preserve">Tên chính thức của </w:t>
       </w:r>
@@ -4687,7 +4685,7 @@
       <w:r>
         <w:t>:</w:t>
       </w:r>
-      <w:bookmarkEnd w:id="8"/>
+      <w:bookmarkEnd w:id="7"/>
     </w:p>
     <w:p>
       <w:pPr>
@@ -8767,18 +8765,18 @@
           <w:noProof/>
         </w:rPr>
       </w:pPr>
-      <w:bookmarkStart w:id="9" w:name="_Toc514363782"/>
-      <w:bookmarkStart w:id="10" w:name="_Toc514372972"/>
-      <w:bookmarkStart w:id="11" w:name="_Toc514377449"/>
+      <w:bookmarkStart w:id="8" w:name="_Toc514363782"/>
+      <w:bookmarkStart w:id="9" w:name="_Toc514372972"/>
+      <w:bookmarkStart w:id="10" w:name="_Toc514377449"/>
       <w:r>
         <w:rPr>
           <w:noProof/>
         </w:rPr>
         <w:t>Bảng ước lượng thời gian công việc</w:t>
       </w:r>
+      <w:bookmarkEnd w:id="8"/>
       <w:bookmarkEnd w:id="9"/>
       <w:bookmarkEnd w:id="10"/>
-      <w:bookmarkEnd w:id="11"/>
     </w:p>
     <w:p>
       <w:pPr>
@@ -8880,7 +8878,6 @@
                 <w:noProof/>
                 <w:sz w:val="26"/>
                 <w:szCs w:val="26"/>
-                <w:lang w:val="vi-VN"/>
               </w:rPr>
             </w:pPr>
             <w:r>
@@ -8905,6 +8902,18 @@
               </w:rPr>
               <w:t xml:space="preserve">NG </w:t>
             </w:r>
+            <w:r>
+              <w:rPr>
+                <w:rFonts w:ascii="Times New Roman" w:hAnsi="Times New Roman" w:cs="Times New Roman"/>
+                <w:b/>
+                <w:noProof/>
+                <w:sz w:val="26"/>
+                <w:szCs w:val="26"/>
+              </w:rPr>
+              <w:t>EST</w:t>
+            </w:r>
+            <w:bookmarkStart w:id="11" w:name="_GoBack"/>
+            <w:bookmarkEnd w:id="11"/>
           </w:p>
         </w:tc>
         <w:tc>
@@ -10087,32 +10096,8 @@
           <w:ilvl w:val="0"/>
           <w:numId w:val="0"/>
         </w:numPr>
-        <w:ind w:left="426"/>
-      </w:pPr>
-    </w:p>
-    <w:p>
-      <w:pPr>
-        <w:rPr>
-          <w:rFonts w:ascii="Times New Roman" w:hAnsi="Times New Roman" w:cs="Times New Roman"/>
-          <w:noProof/>
-        </w:rPr>
       </w:pPr>
       <w:bookmarkStart w:id="17" w:name="_Toc514363616"/>
-    </w:p>
-    <w:p>
-      <w:pPr>
-        <w:rPr>
-          <w:rFonts w:ascii="Times New Roman" w:hAnsi="Times New Roman" w:cs="Times New Roman"/>
-          <w:noProof/>
-        </w:rPr>
-      </w:pPr>
-    </w:p>
-    <w:p>
-      <w:pPr>
-        <w:rPr>
-          <w:rFonts w:ascii="Times New Roman" w:hAnsi="Times New Roman" w:cs="Times New Roman"/>
-        </w:rPr>
-      </w:pPr>
     </w:p>
     <w:p>
       <w:pPr>
@@ -10150,6 +10135,55 @@
         </w:numPr>
         <w:ind w:left="641"/>
       </w:pPr>
+      <w:r>
+        <w:t>Thời gian tối thiểu cho dự án theo đường găng :</w:t>
+      </w:r>
+    </w:p>
+    <w:p>
+      <w:pPr>
+        <w:pStyle w:val="2"/>
+        <w:numPr>
+          <w:ilvl w:val="0"/>
+          <w:numId w:val="0"/>
+        </w:numPr>
+        <w:ind w:left="641"/>
+      </w:pPr>
+      <w:r>
+        <w:t xml:space="preserve"> Đường găng đi từ</w:t>
+      </w:r>
+      <w:r>
+        <w:t xml:space="preserve">  </w:t>
+      </w:r>
+    </w:p>
+    <w:p>
+      <w:pPr>
+        <w:pStyle w:val="2"/>
+        <w:numPr>
+          <w:ilvl w:val="0"/>
+          <w:numId w:val="0"/>
+        </w:numPr>
+        <w:ind w:left="641"/>
+      </w:pPr>
+      <w:r>
+        <w:t>Thời gian tối đa cho dự án theo đườ</w:t>
+      </w:r>
+      <w:r>
+        <w:t>ng găng :</w:t>
+      </w:r>
+    </w:p>
+    <w:p>
+      <w:pPr>
+        <w:pStyle w:val="2"/>
+        <w:numPr>
+          <w:ilvl w:val="0"/>
+          <w:numId w:val="0"/>
+        </w:numPr>
+        <w:ind w:left="641"/>
+      </w:pPr>
+      <w:r>
+        <w:lastRenderedPageBreak/>
+        <w:t xml:space="preserve">Đường găng đi từ  </w:t>
+      </w:r>
     </w:p>
     <w:p>
       <w:pPr>
@@ -15692,7 +15726,7 @@
             <w:sz w:val="26"/>
             <w:szCs w:val="26"/>
           </w:rPr>
-          <w:t>5</w:t>
+          <w:t>8</w:t>
         </w:r>
         <w:r>
           <w:rPr>
@@ -21730,7 +21764,7 @@
 </file>
 
 <file path=customXml/itemProps1.xml><?xml version="1.0" encoding="utf-8"?>
-<ds:datastoreItem xmlns:ds="http://schemas.openxmlformats.org/officeDocument/2006/customXml" ds:itemID="{0493027C-EAC0-44C0-B8B7-0A91C636F616}">
+<ds:datastoreItem xmlns:ds="http://schemas.openxmlformats.org/officeDocument/2006/customXml" ds:itemID="{480AA63F-6641-4498-93E1-EA2F22804E89}">
   <ds:schemaRefs>
     <ds:schemaRef ds:uri="http://schemas.openxmlformats.org/officeDocument/2006/bibliography"/>
   </ds:schemaRefs>

</xml_diff>

<commit_message>
chinh sua theo y Thay o Frontend
</commit_message>
<xml_diff>
--- a/Document/BaoCaoDoAnChuyenNganh_Nhom5_Beta_17-10.docx
+++ b/Document/BaoCaoDoAnChuyenNganh_Nhom5_Beta_17-10.docx
@@ -1249,6 +1249,7 @@
         </w:rPr>
         <w:t xml:space="preserve">: </w:t>
       </w:r>
+      <w:proofErr w:type="gramStart"/>
       <w:r>
         <w:rPr>
           <w:rFonts w:ascii="Times New Roman" w:hAnsi="Times New Roman" w:cs="Times New Roman"/>
@@ -1271,7 +1272,16 @@
           <w:sz w:val="28"/>
           <w:szCs w:val="28"/>
         </w:rPr>
-        <w:t>D15PM01</w:t>
+        <w:t>D</w:t>
+      </w:r>
+      <w:proofErr w:type="gramEnd"/>
+      <w:r>
+        <w:rPr>
+          <w:rFonts w:ascii="Times New Roman" w:hAnsi="Times New Roman" w:cs="Times New Roman"/>
+          <w:sz w:val="28"/>
+          <w:szCs w:val="28"/>
+        </w:rPr>
+        <w:t>15PM01</w:t>
       </w:r>
       <w:r>
         <w:rPr>
@@ -1360,47 +1370,47 @@
         <w:jc w:val="center"/>
         <w:rPr>
           <w:rFonts w:ascii="Times New Roman" w:hAnsi="Times New Roman" w:cs="Times New Roman"/>
-          <w:sz w:val="28"/>
-          <w:szCs w:val="28"/>
-        </w:rPr>
-      </w:pPr>
-      <w:r>
-        <w:rPr>
-          <w:rFonts w:ascii="Times New Roman" w:hAnsi="Times New Roman" w:cs="Times New Roman"/>
-          <w:sz w:val="28"/>
-          <w:szCs w:val="28"/>
+          <w:sz w:val="26"/>
+          <w:szCs w:val="26"/>
+        </w:rPr>
+      </w:pPr>
+      <w:r>
+        <w:rPr>
+          <w:rFonts w:ascii="Times New Roman" w:hAnsi="Times New Roman" w:cs="Times New Roman"/>
+          <w:sz w:val="26"/>
+          <w:szCs w:val="26"/>
         </w:rPr>
         <w:t>Bình Dương, năm 201</w:t>
       </w:r>
       <w:r>
         <w:rPr>
           <w:rFonts w:ascii="Times New Roman" w:hAnsi="Times New Roman" w:cs="Times New Roman"/>
-          <w:sz w:val="28"/>
-          <w:szCs w:val="28"/>
+          <w:sz w:val="26"/>
+          <w:szCs w:val="26"/>
         </w:rPr>
         <w:t>8</w:t>
       </w:r>
       <w:r>
         <w:rPr>
           <w:rFonts w:ascii="Times New Roman" w:hAnsi="Times New Roman" w:cs="Times New Roman"/>
-          <w:sz w:val="28"/>
-          <w:szCs w:val="28"/>
+          <w:sz w:val="26"/>
+          <w:szCs w:val="26"/>
         </w:rPr>
         <w:t>-201</w:t>
       </w:r>
       <w:r>
         <w:rPr>
           <w:rFonts w:ascii="Times New Roman" w:hAnsi="Times New Roman" w:cs="Times New Roman"/>
-          <w:sz w:val="28"/>
-          <w:szCs w:val="28"/>
+          <w:sz w:val="26"/>
+          <w:szCs w:val="26"/>
         </w:rPr>
         <w:t>9</w:t>
       </w:r>
       <w:r>
         <w:rPr>
           <w:rFonts w:ascii="Times New Roman" w:hAnsi="Times New Roman" w:cs="Times New Roman"/>
-          <w:sz w:val="28"/>
-          <w:szCs w:val="28"/>
+          <w:sz w:val="26"/>
+          <w:szCs w:val="26"/>
         </w:rPr>
         <w:br w:type="page"/>
       </w:r>
@@ -1414,16 +1424,16 @@
         <w:jc w:val="center"/>
         <w:rPr>
           <w:rFonts w:ascii="Times New Roman" w:hAnsi="Times New Roman" w:cs="Times New Roman"/>
-          <w:sz w:val="28"/>
-          <w:szCs w:val="28"/>
+          <w:sz w:val="36"/>
+          <w:szCs w:val="36"/>
         </w:rPr>
       </w:pPr>
       <w:r>
         <w:rPr>
           <w:rFonts w:ascii="Times New Roman" w:hAnsi="Times New Roman" w:cs="Times New Roman"/>
           <w:b/>
-          <w:sz w:val="28"/>
-          <w:szCs w:val="28"/>
+          <w:sz w:val="36"/>
+          <w:szCs w:val="36"/>
         </w:rPr>
         <w:lastRenderedPageBreak/>
         <w:t xml:space="preserve">LỜI </w:t>
@@ -1432,8 +1442,8 @@
         <w:rPr>
           <w:rFonts w:ascii="Times New Roman" w:hAnsi="Times New Roman" w:cs="Times New Roman"/>
           <w:b/>
-          <w:sz w:val="28"/>
-          <w:szCs w:val="28"/>
+          <w:sz w:val="36"/>
+          <w:szCs w:val="36"/>
         </w:rPr>
         <w:t>GIỚI THIỆU</w:t>
       </w:r>
@@ -1447,33 +1457,17 @@
         <w:jc w:val="both"/>
         <w:rPr>
           <w:rFonts w:ascii="Times New Roman" w:hAnsi="Times New Roman" w:cs="Times New Roman"/>
-          <w:sz w:val="28"/>
-          <w:szCs w:val="28"/>
-        </w:rPr>
-      </w:pPr>
-      <w:r>
-        <w:rPr>
-          <w:rFonts w:ascii="Times New Roman" w:hAnsi="Times New Roman" w:cs="Times New Roman"/>
-          <w:sz w:val="28"/>
-          <w:szCs w:val="28"/>
-        </w:rPr>
-        <w:t xml:space="preserve">- </w:t>
-      </w:r>
-      <w:r>
-        <w:rPr>
-          <w:rFonts w:ascii="Times New Roman" w:hAnsi="Times New Roman" w:cs="Times New Roman"/>
           <w:sz w:val="26"/>
           <w:szCs w:val="26"/>
         </w:rPr>
-        <w:t>Hiện nay, dưới sự phát triển của công nghệ thông tin, đặc biệt là trong lĩnh vực thương mại điện tử đã giúp các cá nhân, doanh nghiệp có mặt hàng dễ dàng tiếp cận được với người tiêu dùng. Hầu hết họ đều có website để giới thiệu về sản phẩm của doanh nghiệp mình. Đứng trước nhu cầu thiết kế website của các cá nhân, doanh nghiệp cũng như việc đam mê lập trình ứng dụng web.</w:t>
-      </w:r>
+      </w:pPr>
       <w:r>
         <w:rPr>
           <w:rFonts w:ascii="Times New Roman" w:hAnsi="Times New Roman" w:cs="Times New Roman"/>
           <w:sz w:val="26"/>
           <w:szCs w:val="26"/>
         </w:rPr>
-        <w:t xml:space="preserve"> Đề tài chúng em đã chọn </w:t>
+        <w:t xml:space="preserve">- </w:t>
       </w:r>
       <w:r>
         <w:rPr>
@@ -1481,15 +1475,16 @@
           <w:sz w:val="26"/>
           <w:szCs w:val="26"/>
         </w:rPr>
-        <w:t xml:space="preserve"> </w:t>
-      </w:r>
+        <w:t xml:space="preserve">Hiện nay, dưới sự phát triển của công nghệ thông tin, đặc biệt là trong lĩnh vực thương mại điện tử đã giúp các cá nhân, doanh nghiệp có mặt hàng dễ dàng tiếp cận được với người tiêu dùng. Hầu hết họ đều có website để giới thiệu về sản phẩm của doanh nghiệp mình. Đứng trước nhu cầu thiết kế website của các cá nhân, doanh nghiệp cũng như việc đam mê lập trình ứng dụng web. Đề tài chúng em đã </w:t>
+      </w:r>
+      <w:proofErr w:type="gramStart"/>
       <w:r>
         <w:rPr>
           <w:rFonts w:ascii="Times New Roman" w:hAnsi="Times New Roman" w:cs="Times New Roman"/>
           <w:sz w:val="26"/>
           <w:szCs w:val="26"/>
         </w:rPr>
-        <w:t>Để giải quyết vấn đề</w:t>
+        <w:t xml:space="preserve">chọn  </w:t>
       </w:r>
       <w:r>
         <w:rPr>
@@ -1497,15 +1492,16 @@
           <w:sz w:val="26"/>
           <w:szCs w:val="26"/>
         </w:rPr>
-        <w:t xml:space="preserve"> trên</w:t>
-      </w:r>
+        <w:t>Để</w:t>
+      </w:r>
+      <w:proofErr w:type="gramEnd"/>
       <w:r>
         <w:rPr>
           <w:rFonts w:ascii="Times New Roman" w:hAnsi="Times New Roman" w:cs="Times New Roman"/>
           <w:sz w:val="26"/>
           <w:szCs w:val="26"/>
         </w:rPr>
-        <w:t xml:space="preserve"> </w:t>
+        <w:t xml:space="preserve"> giải quyết vấn đề</w:t>
       </w:r>
       <w:r>
         <w:rPr>
@@ -1513,7 +1509,7 @@
           <w:sz w:val="26"/>
           <w:szCs w:val="26"/>
         </w:rPr>
-        <w:t>chúng em xin</w:t>
+        <w:t xml:space="preserve"> trên</w:t>
       </w:r>
       <w:r>
         <w:rPr>
@@ -1521,15 +1517,23 @@
           <w:sz w:val="26"/>
           <w:szCs w:val="26"/>
         </w:rPr>
-        <w:t xml:space="preserve"> giới thiệu về các loại sách mà Nhà sách kinh doanh, và mở ra một nơi để các bạn yêu</w:t>
-      </w:r>
-      <w:r>
-        <w:rPr>
-          <w:rFonts w:ascii="Times New Roman" w:hAnsi="Times New Roman" w:cs="Times New Roman"/>
-          <w:sz w:val="28"/>
-          <w:szCs w:val="28"/>
-        </w:rPr>
-        <w:t xml:space="preserve"> mến đọc sách đến để lại bình luận về quyển sách mà các bạn ưa thích.</w:t>
+        <w:t xml:space="preserve"> </w:t>
+      </w:r>
+      <w:r>
+        <w:rPr>
+          <w:rFonts w:ascii="Times New Roman" w:hAnsi="Times New Roman" w:cs="Times New Roman"/>
+          <w:sz w:val="26"/>
+          <w:szCs w:val="26"/>
+        </w:rPr>
+        <w:t>chúng em xin</w:t>
+      </w:r>
+      <w:r>
+        <w:rPr>
+          <w:rFonts w:ascii="Times New Roman" w:hAnsi="Times New Roman" w:cs="Times New Roman"/>
+          <w:sz w:val="26"/>
+          <w:szCs w:val="26"/>
+        </w:rPr>
+        <w:t xml:space="preserve"> giới thiệu về các loại sách mà Nhà sách kinh doanh, và mở ra một nơi để các bạn yêu mến đọc sách đến để lại bình luận về quyển sách mà các bạn ưa thích.</w:t>
       </w:r>
     </w:p>
     <w:p>
@@ -1540,25 +1544,17 @@
         <w:jc w:val="both"/>
         <w:rPr>
           <w:rFonts w:ascii="Times New Roman" w:hAnsi="Times New Roman" w:cs="Times New Roman"/>
-          <w:sz w:val="28"/>
-          <w:szCs w:val="28"/>
-        </w:rPr>
-      </w:pPr>
-      <w:r>
-        <w:rPr>
-          <w:rFonts w:ascii="Times New Roman" w:hAnsi="Times New Roman" w:cs="Times New Roman"/>
           <w:sz w:val="26"/>
           <w:szCs w:val="26"/>
         </w:rPr>
-        <w:t xml:space="preserve">      </w:t>
-      </w:r>
+      </w:pPr>
       <w:r>
         <w:rPr>
           <w:rFonts w:ascii="Times New Roman" w:hAnsi="Times New Roman" w:cs="Times New Roman"/>
           <w:sz w:val="26"/>
           <w:szCs w:val="26"/>
         </w:rPr>
-        <w:t>Thực hiện đồ án là cơ hội để em áp dụng, tổng hợp các kiến thức đã học trên lớp, đồng thời đúc kết được những bài học thực tế phục vụ cho việc học tập và làm việc sau này. Mặc dù đã rất cố gắng thực hiện đề tài nhưng vì năng lực cũng như thời gian còn hạn chế nên chương trình khó tránh khỏi những thiếu xót, rất mong thầy thông cảm</w:t>
+        <w:t xml:space="preserve">      Thực hiện đồ án là cơ hội để em áp dụng, tổng hợp các kiến thức đã học trên lớp, đồng thời đúc kết được những bài học thực tế phục vụ cho việc học tập và làm việc sau này. Mặc dù đã rất cố gắng thực hiện đề tài nhưng vì năng lực cũng như thời gian còn hạn chế nên chương trình khó tránh khỏi những thiếu xót, rất mong thầy thông cảm</w:t>
       </w:r>
       <w:r>
         <w:rPr>
@@ -1566,7 +1562,7 @@
           <w:sz w:val="26"/>
           <w:szCs w:val="26"/>
         </w:rPr>
-        <w:t>.s</w:t>
+        <w:t>.</w:t>
       </w:r>
     </w:p>
     <w:p>
@@ -1676,6 +1672,8 @@
           <w:szCs w:val="28"/>
         </w:rPr>
       </w:pPr>
+      <w:bookmarkStart w:id="0" w:name="_GoBack"/>
+      <w:bookmarkEnd w:id="0"/>
     </w:p>
     <w:p>
       <w:pPr>
@@ -1786,7 +1784,25 @@
           <w:sz w:val="28"/>
           <w:szCs w:val="28"/>
         </w:rPr>
-        <w:t>nh Dương, ngày  tháng   năm 2018</w:t>
+        <w:t xml:space="preserve">nh Dương, </w:t>
+      </w:r>
+      <w:proofErr w:type="gramStart"/>
+      <w:r>
+        <w:rPr>
+          <w:rFonts w:ascii="Times New Roman" w:hAnsi="Times New Roman" w:cs="Times New Roman"/>
+          <w:sz w:val="28"/>
+          <w:szCs w:val="28"/>
+        </w:rPr>
+        <w:t>ngày  tháng</w:t>
+      </w:r>
+      <w:proofErr w:type="gramEnd"/>
+      <w:r>
+        <w:rPr>
+          <w:rFonts w:ascii="Times New Roman" w:hAnsi="Times New Roman" w:cs="Times New Roman"/>
+          <w:sz w:val="28"/>
+          <w:szCs w:val="28"/>
+        </w:rPr>
+        <w:t xml:space="preserve">   năm 2018</w:t>
       </w:r>
     </w:p>
     <w:p>
@@ -2712,7 +2728,7 @@
         <w:br w:type="page"/>
       </w:r>
     </w:p>
-    <w:bookmarkStart w:id="0" w:name="_Toc446775806" w:displacedByCustomXml="next"/>
+    <w:bookmarkStart w:id="1" w:name="_Toc446775806" w:displacedByCustomXml="next"/>
     <w:sdt>
       <w:sdtPr>
         <w:rPr>
@@ -2800,7 +2816,7 @@
           <w:szCs w:val="28"/>
         </w:rPr>
       </w:pPr>
-      <w:bookmarkStart w:id="1" w:name="_Toc476730049"/>
+      <w:bookmarkStart w:id="2" w:name="_Toc476730049"/>
       <w:r>
         <w:rPr>
           <w:rFonts w:ascii="Times New Roman" w:hAnsi="Times New Roman" w:cs="Times New Roman"/>
@@ -2812,7 +2828,7 @@
         <w:lastRenderedPageBreak/>
         <w:t xml:space="preserve">CHƯƠNG 1: </w:t>
       </w:r>
-      <w:bookmarkEnd w:id="1"/>
+      <w:bookmarkEnd w:id="2"/>
       <w:r>
         <w:rPr>
           <w:rFonts w:ascii="Times New Roman" w:hAnsi="Times New Roman" w:cs="Times New Roman"/>
@@ -3214,8 +3230,8 @@
               </w:rPr>
               <w:t>Phân công nhiệm vụ</w:t>
             </w:r>
-            <w:bookmarkStart w:id="2" w:name="OLE_LINK2"/>
-            <w:bookmarkStart w:id="3" w:name="OLE_LINK1"/>
+            <w:bookmarkStart w:id="3" w:name="OLE_LINK2"/>
+            <w:bookmarkStart w:id="4" w:name="OLE_LINK1"/>
           </w:p>
           <w:p>
             <w:pPr>
@@ -3533,8 +3549,8 @@
               </w:rPr>
               <w:t>Vận hành, triển khai và bảo trì.</w:t>
             </w:r>
-            <w:bookmarkEnd w:id="2"/>
             <w:bookmarkEnd w:id="3"/>
+            <w:bookmarkEnd w:id="4"/>
           </w:p>
           <w:p>
             <w:pPr>
@@ -4651,15 +4667,15 @@
         <w:pStyle w:val="Bang"/>
         <w:ind w:left="0" w:hanging="284"/>
       </w:pPr>
-      <w:bookmarkStart w:id="4" w:name="_Toc514363780"/>
-      <w:bookmarkStart w:id="5" w:name="_Toc514372970"/>
-      <w:bookmarkStart w:id="6" w:name="_Toc514377447"/>
+      <w:bookmarkStart w:id="5" w:name="_Toc514363780"/>
+      <w:bookmarkStart w:id="6" w:name="_Toc514372970"/>
+      <w:bookmarkStart w:id="7" w:name="_Toc514377447"/>
       <w:r>
         <w:t>Bảng phân tích SWOT</w:t>
       </w:r>
-      <w:bookmarkEnd w:id="4"/>
       <w:bookmarkEnd w:id="5"/>
       <w:bookmarkEnd w:id="6"/>
+      <w:bookmarkEnd w:id="7"/>
     </w:p>
     <w:p>
       <w:pPr>
@@ -4675,7 +4691,7 @@
       <w:pPr>
         <w:pStyle w:val="2"/>
       </w:pPr>
-      <w:bookmarkStart w:id="7" w:name="_Toc476730052"/>
+      <w:bookmarkStart w:id="8" w:name="_Toc476730052"/>
       <w:r>
         <w:t xml:space="preserve">Tên chính thức của </w:t>
       </w:r>
@@ -4685,7 +4701,7 @@
       <w:r>
         <w:t>:</w:t>
       </w:r>
-      <w:bookmarkEnd w:id="7"/>
+      <w:bookmarkEnd w:id="8"/>
     </w:p>
     <w:p>
       <w:pPr>
@@ -8765,18 +8781,18 @@
           <w:noProof/>
         </w:rPr>
       </w:pPr>
-      <w:bookmarkStart w:id="8" w:name="_Toc514363782"/>
-      <w:bookmarkStart w:id="9" w:name="_Toc514372972"/>
-      <w:bookmarkStart w:id="10" w:name="_Toc514377449"/>
+      <w:bookmarkStart w:id="9" w:name="_Toc514363782"/>
+      <w:bookmarkStart w:id="10" w:name="_Toc514372972"/>
+      <w:bookmarkStart w:id="11" w:name="_Toc514377449"/>
       <w:r>
         <w:rPr>
           <w:noProof/>
         </w:rPr>
         <w:t>Bảng ước lượng thời gian công việc</w:t>
       </w:r>
-      <w:bookmarkEnd w:id="8"/>
       <w:bookmarkEnd w:id="9"/>
       <w:bookmarkEnd w:id="10"/>
+      <w:bookmarkEnd w:id="11"/>
     </w:p>
     <w:p>
       <w:pPr>
@@ -8912,8 +8928,6 @@
               </w:rPr>
               <w:t>EST</w:t>
             </w:r>
-            <w:bookmarkStart w:id="11" w:name="_GoBack"/>
-            <w:bookmarkEnd w:id="11"/>
           </w:p>
         </w:tc>
         <w:tc>
@@ -11954,7 +11968,7 @@
         </w:rPr>
       </w:pPr>
       <w:bookmarkStart w:id="24" w:name="_Toc476730068"/>
-      <w:bookmarkEnd w:id="0"/>
+      <w:bookmarkEnd w:id="1"/>
     </w:p>
     <w:p>
       <w:pPr>
@@ -14753,13 +14767,23 @@
                 <w:szCs w:val="28"/>
               </w:rPr>
             </w:pPr>
+            <w:proofErr w:type="gramStart"/>
             <w:r>
               <w:rPr>
                 <w:rFonts w:ascii="Times New Roman" w:hAnsi="Times New Roman" w:cs="Times New Roman"/>
                 <w:sz w:val="28"/>
                 <w:szCs w:val="28"/>
               </w:rPr>
-              <w:t>Array[{</w:t>
+              <w:t>Array[</w:t>
+            </w:r>
+            <w:proofErr w:type="gramEnd"/>
+            <w:r>
+              <w:rPr>
+                <w:rFonts w:ascii="Times New Roman" w:hAnsi="Times New Roman" w:cs="Times New Roman"/>
+                <w:sz w:val="28"/>
+                <w:szCs w:val="28"/>
+              </w:rPr>
+              <w:t>{</w:t>
             </w:r>
           </w:p>
           <w:p>
@@ -15726,7 +15750,7 @@
             <w:sz w:val="26"/>
             <w:szCs w:val="26"/>
           </w:rPr>
-          <w:t>8</w:t>
+          <w:t>18</w:t>
         </w:r>
         <w:r>
           <w:rPr>
@@ -21764,7 +21788,7 @@
 </file>
 
 <file path=customXml/itemProps1.xml><?xml version="1.0" encoding="utf-8"?>
-<ds:datastoreItem xmlns:ds="http://schemas.openxmlformats.org/officeDocument/2006/customXml" ds:itemID="{480AA63F-6641-4498-93E1-EA2F22804E89}">
+<ds:datastoreItem xmlns:ds="http://schemas.openxmlformats.org/officeDocument/2006/customXml" ds:itemID="{A0913878-A5D2-4BF5-9C8F-7A20F97D5ADD}">
   <ds:schemaRefs>
     <ds:schemaRef ds:uri="http://schemas.openxmlformats.org/officeDocument/2006/bibliography"/>
   </ds:schemaRefs>

</xml_diff>